<commit_message>
added distribution notices to documentation
</commit_message>
<xml_diff>
--- a/Documentation/midterm/Administrator Information.docx
+++ b/Documentation/midterm/Administrator Information.docx
@@ -6,6 +6,682 @@
       <w:pPr>
         <w:spacing w:before="10674"/>
       </w:pPr>
+      <w:bookmarkStart w:id="0" w:name="_GoBack"/>
+      <w:bookmarkEnd w:id="0"/>
+      <w:r>
+        <w:rPr>
+          <w:noProof/>
+        </w:rPr>
+        <mc:AlternateContent>
+          <mc:Choice Requires="wps">
+            <w:drawing>
+              <wp:anchor distT="0" distB="0" distL="114300" distR="114300" simplePos="0" relativeHeight="5" behindDoc="0" locked="0" layoutInCell="1" allowOverlap="1" wp14:anchorId="2B4BCB9D">
+                <wp:simplePos x="0" y="0"/>
+                <wp:positionH relativeFrom="margin">
+                  <wp:align>center</wp:align>
+                </wp:positionH>
+                <wp:positionV relativeFrom="page">
+                  <wp:posOffset>5547360</wp:posOffset>
+                </wp:positionV>
+                <wp:extent cx="7431405" cy="178435"/>
+                <wp:effectExtent l="0" t="0" r="0" b="0"/>
+                <wp:wrapSquare wrapText="bothSides"/>
+                <wp:docPr id="5" name="Text Box 153"/>
+                <wp:cNvGraphicFramePr/>
+                <a:graphic xmlns:a="http://schemas.openxmlformats.org/drawingml/2006/main">
+                  <a:graphicData uri="http://schemas.microsoft.com/office/word/2010/wordprocessingShape">
+                    <wps:wsp>
+                      <wps:cNvSpPr/>
+                      <wps:spPr>
+                        <a:xfrm>
+                          <a:off x="0" y="0"/>
+                          <a:ext cx="7431405" cy="178435"/>
+                        </a:xfrm>
+                        <a:prstGeom prst="rect">
+                          <a:avLst/>
+                        </a:prstGeom>
+                        <a:noFill/>
+                        <a:ln w="6480">
+                          <a:noFill/>
+                        </a:ln>
+                      </wps:spPr>
+                      <wps:style>
+                        <a:lnRef idx="0">
+                          <a:schemeClr val="accent1"/>
+                        </a:lnRef>
+                        <a:fillRef idx="0">
+                          <a:schemeClr val="accent1"/>
+                        </a:fillRef>
+                        <a:effectRef idx="0">
+                          <a:schemeClr val="accent1"/>
+                        </a:effectRef>
+                        <a:fontRef idx="minor"/>
+                      </wps:style>
+                      <wps:txbx>
+                        <w:txbxContent>
+                          <w:p>
+                            <w:pPr>
+                              <w:ind w:hanging="1440"/>
+                              <w:jc w:val="center"/>
+                              <w:rPr>
+                                <w:b/>
+                                <w:sz w:val="44"/>
+                              </w:rPr>
+                            </w:pPr>
+                            <w:r>
+                              <w:rPr>
+                                <w:b/>
+                                <w:sz w:val="44"/>
+                              </w:rPr>
+                              <w:t xml:space="preserve">CDRL: </w:t>
+                            </w:r>
+                            <w:r>
+                              <w:rPr>
+                                <w:b/>
+                                <w:sz w:val="44"/>
+                              </w:rPr>
+                              <w:t xml:space="preserve">A008 </w:t>
+                            </w:r>
+                            <w:r>
+                              <w:rPr>
+                                <w:b/>
+                                <w:sz w:val="44"/>
+                              </w:rPr>
+                              <w:t>Scientific and Technical Reports</w:t>
+                            </w:r>
+                          </w:p>
+                          <w:p>
+                            <w:pPr>
+                              <w:ind w:hanging="1440"/>
+                              <w:jc w:val="center"/>
+                              <w:rPr>
+                                <w:sz w:val="44"/>
+                              </w:rPr>
+                            </w:pPr>
+                            <w:r>
+                              <w:rPr>
+                                <w:sz w:val="44"/>
+                              </w:rPr>
+                              <w:t>Internal Testing and Evaluation/Interim Results</w:t>
+                            </w:r>
+                          </w:p>
+                          <w:p>
+                            <w:pPr>
+                              <w:ind w:hanging="1440"/>
+                              <w:jc w:val="center"/>
+                              <w:rPr>
+                                <w:sz w:val="32"/>
+                              </w:rPr>
+                            </w:pPr>
+                          </w:p>
+                          <w:p>
+                            <w:pPr>
+                              <w:ind w:hanging="1440"/>
+                              <w:jc w:val="center"/>
+                              <w:rPr>
+                                <w:sz w:val="32"/>
+                              </w:rPr>
+                            </w:pPr>
+                            <w:r>
+                              <w:rPr>
+                                <w:sz w:val="32"/>
+                              </w:rPr>
+                              <w:t>Contact No: N6600117C2001</w:t>
+                            </w:r>
+                          </w:p>
+                          <w:p>
+                            <w:pPr>
+                              <w:ind w:hanging="1440"/>
+                              <w:jc w:val="center"/>
+                              <w:rPr>
+                                <w:sz w:val="32"/>
+                              </w:rPr>
+                            </w:pPr>
+                          </w:p>
+                          <w:p>
+                            <w:pPr>
+                              <w:ind w:hanging="1440"/>
+                              <w:jc w:val="center"/>
+                            </w:pPr>
+                          </w:p>
+                          <w:p>
+                            <w:pPr>
+                              <w:ind w:hanging="1440"/>
+                              <w:jc w:val="center"/>
+                              <w:rPr>
+                                <w:sz w:val="28"/>
+                              </w:rPr>
+                            </w:pPr>
+                            <w:r>
+                              <w:rPr>
+                                <w:sz w:val="28"/>
+                              </w:rPr>
+                              <w:t>Prepared by: Next Century Corporation</w:t>
+                            </w:r>
+                          </w:p>
+                          <w:p>
+                            <w:pPr>
+                              <w:ind w:hanging="1440"/>
+                              <w:jc w:val="center"/>
+                              <w:rPr>
+                                <w:sz w:val="28"/>
+                              </w:rPr>
+                            </w:pPr>
+                            <w:r>
+                              <w:rPr>
+                                <w:sz w:val="28"/>
+                              </w:rPr>
+                              <w:t>2701 Technology Drive Suite 100</w:t>
+                            </w:r>
+                          </w:p>
+                          <w:p>
+                            <w:pPr>
+                              <w:ind w:hanging="1440"/>
+                              <w:jc w:val="center"/>
+                              <w:rPr>
+                                <w:sz w:val="28"/>
+                              </w:rPr>
+                            </w:pPr>
+                            <w:r>
+                              <w:rPr>
+                                <w:sz w:val="28"/>
+                              </w:rPr>
+                              <w:t>Annapolis Junction, MD 20701</w:t>
+                            </w:r>
+                          </w:p>
+                          <w:p>
+                            <w:pPr>
+                              <w:ind w:hanging="1440"/>
+                              <w:jc w:val="center"/>
+                              <w:rPr>
+                                <w:sz w:val="28"/>
+                              </w:rPr>
+                            </w:pPr>
+                          </w:p>
+                          <w:p>
+                            <w:pPr>
+                              <w:ind w:hanging="1440"/>
+                              <w:jc w:val="center"/>
+                              <w:rPr>
+                                <w:sz w:val="28"/>
+                              </w:rPr>
+                            </w:pPr>
+                          </w:p>
+                          <w:p>
+                            <w:pPr>
+                              <w:autoSpaceDE w:val="0"/>
+                              <w:autoSpaceDN w:val="0"/>
+                              <w:adjustRightInd w:val="0"/>
+                              <w:rPr>
+                                <w:rFonts w:ascii="Arial" w:eastAsiaTheme="minorEastAsia" w:hAnsi="Arial" w:cs="Arial"/>
+                                <w:sz w:val="16"/>
+                                <w:szCs w:val="16"/>
+                                <w:lang w:eastAsia="ja-JP"/>
+                              </w:rPr>
+                            </w:pPr>
+                            <w:sdt>
+                              <w:sdtPr>
+                                <w:alias w:val="Author"/>
+                                <w:id w:val="931405261"/>
+                              </w:sdtPr>
+                              <w:sdtContent>
+                                <w:r>
+                                  <w:rPr>
+                                    <w:color w:val="595959" w:themeColor="text1" w:themeTint="A6"/>
+                                    <w:sz w:val="28"/>
+                                    <w:szCs w:val="28"/>
+                                  </w:rPr>
+                                  <w:t xml:space="preserve">     </w:t>
+                                </w:r>
+                              </w:sdtContent>
+                            </w:sdt>
+                            <w:r>
+                              <w:rPr>
+                                <w:rFonts w:ascii="Arial" w:eastAsiaTheme="minorEastAsia" w:hAnsi="Arial" w:cs="Arial"/>
+                                <w:sz w:val="16"/>
+                                <w:szCs w:val="16"/>
+                                <w:lang w:eastAsia="ja-JP"/>
+                              </w:rPr>
+                              <w:t xml:space="preserve"> </w:t>
+                            </w:r>
+                          </w:p>
+                          <w:p>
+                            <w:pPr>
+                              <w:autoSpaceDE w:val="0"/>
+                              <w:autoSpaceDN w:val="0"/>
+                              <w:adjustRightInd w:val="0"/>
+                              <w:rPr>
+                                <w:rFonts w:ascii="Arial" w:eastAsiaTheme="minorEastAsia" w:hAnsi="Arial" w:cs="Arial"/>
+                                <w:sz w:val="16"/>
+                                <w:szCs w:val="16"/>
+                                <w:lang w:eastAsia="ja-JP"/>
+                              </w:rPr>
+                            </w:pPr>
+                            <w:r>
+                              <w:rPr>
+                                <w:rFonts w:ascii="Arial" w:eastAsiaTheme="minorEastAsia" w:hAnsi="Arial" w:cs="Arial"/>
+                                <w:sz w:val="16"/>
+                                <w:szCs w:val="16"/>
+                                <w:lang w:eastAsia="ja-JP"/>
+                              </w:rPr>
+                              <w:t>WARNING: This document contains technical data whose export is restricted by the Arms</w:t>
+                            </w:r>
+                          </w:p>
+                          <w:p>
+                            <w:pPr>
+                              <w:autoSpaceDE w:val="0"/>
+                              <w:autoSpaceDN w:val="0"/>
+                              <w:adjustRightInd w:val="0"/>
+                              <w:rPr>
+                                <w:rFonts w:ascii="Arial" w:eastAsiaTheme="minorEastAsia" w:hAnsi="Arial" w:cs="Arial"/>
+                                <w:sz w:val="16"/>
+                                <w:szCs w:val="16"/>
+                                <w:lang w:eastAsia="ja-JP"/>
+                              </w:rPr>
+                            </w:pPr>
+                            <w:r>
+                              <w:rPr>
+                                <w:rFonts w:ascii="Arial" w:eastAsiaTheme="minorEastAsia" w:hAnsi="Arial" w:cs="Arial"/>
+                                <w:sz w:val="16"/>
+                                <w:szCs w:val="16"/>
+                                <w:lang w:eastAsia="ja-JP"/>
+                              </w:rPr>
+                              <w:t>Export Control Act (Title 22, U.S.C., sec. 2751, et seq.) or the Export Administration Act of</w:t>
+                            </w:r>
+                          </w:p>
+                          <w:p>
+                            <w:pPr>
+                              <w:autoSpaceDE w:val="0"/>
+                              <w:autoSpaceDN w:val="0"/>
+                              <w:adjustRightInd w:val="0"/>
+                              <w:rPr>
+                                <w:rFonts w:ascii="Arial" w:eastAsiaTheme="minorEastAsia" w:hAnsi="Arial" w:cs="Arial"/>
+                                <w:sz w:val="16"/>
+                                <w:szCs w:val="16"/>
+                                <w:lang w:eastAsia="ja-JP"/>
+                              </w:rPr>
+                            </w:pPr>
+                            <w:r>
+                              <w:rPr>
+                                <w:rFonts w:ascii="Arial" w:eastAsiaTheme="minorEastAsia" w:hAnsi="Arial" w:cs="Arial"/>
+                                <w:sz w:val="16"/>
+                                <w:szCs w:val="16"/>
+                                <w:lang w:eastAsia="ja-JP"/>
+                              </w:rPr>
+                              <w:t>1979, as amended, Title 50, U.S.C., App. 2401 et seq. Violation of these export laws are</w:t>
+                            </w:r>
+                          </w:p>
+                          <w:p>
+                            <w:pPr>
+                              <w:autoSpaceDE w:val="0"/>
+                              <w:autoSpaceDN w:val="0"/>
+                              <w:adjustRightInd w:val="0"/>
+                              <w:rPr>
+                                <w:rFonts w:ascii="Arial" w:eastAsiaTheme="minorEastAsia" w:hAnsi="Arial" w:cs="Arial"/>
+                                <w:sz w:val="16"/>
+                                <w:szCs w:val="16"/>
+                                <w:lang w:eastAsia="ja-JP"/>
+                              </w:rPr>
+                            </w:pPr>
+                            <w:r>
+                              <w:rPr>
+                                <w:rFonts w:ascii="Arial" w:eastAsiaTheme="minorEastAsia" w:hAnsi="Arial" w:cs="Arial"/>
+                                <w:sz w:val="16"/>
+                                <w:szCs w:val="16"/>
+                                <w:lang w:eastAsia="ja-JP"/>
+                              </w:rPr>
+                              <w:t>subject to severe criminal penalties. Disseminate in accordance with the provisions of DoD</w:t>
+                            </w:r>
+                          </w:p>
+                          <w:p>
+                            <w:pPr>
+                              <w:autoSpaceDE w:val="0"/>
+                              <w:autoSpaceDN w:val="0"/>
+                              <w:adjustRightInd w:val="0"/>
+                              <w:rPr>
+                                <w:color w:val="595959" w:themeColor="text1" w:themeTint="A6"/>
+                                <w:sz w:val="28"/>
+                                <w:szCs w:val="28"/>
+                              </w:rPr>
+                            </w:pPr>
+                            <w:r>
+                              <w:rPr>
+                                <w:rFonts w:ascii="Arial" w:eastAsiaTheme="minorEastAsia" w:hAnsi="Arial" w:cs="Arial"/>
+                                <w:sz w:val="16"/>
+                                <w:szCs w:val="16"/>
+                                <w:lang w:eastAsia="ja-JP"/>
+                              </w:rPr>
+                              <w:t>Directive 5230.25.</w:t>
+                            </w:r>
+                          </w:p>
+                        </w:txbxContent>
+                      </wps:txbx>
+                      <wps:bodyPr lIns="1600200" tIns="0" rIns="685800" bIns="0">
+                        <a:prstTxWarp prst="textNoShape">
+                          <a:avLst/>
+                        </a:prstTxWarp>
+                        <a:spAutoFit/>
+                      </wps:bodyPr>
+                    </wps:wsp>
+                  </a:graphicData>
+                </a:graphic>
+                <wp14:sizeRelH relativeFrom="page">
+                  <wp14:pctWidth>94000</wp14:pctWidth>
+                </wp14:sizeRelH>
+                <wp14:sizeRelV relativeFrom="page">
+                  <wp14:pctHeight>10000</wp14:pctHeight>
+                </wp14:sizeRelV>
+              </wp:anchor>
+            </w:drawing>
+          </mc:Choice>
+          <mc:Fallback>
+            <w:pict>
+              <v:rect w14:anchorId="2B4BCB9D" id="Text Box 153" o:spid="_x0000_s1026" style="position:absolute;margin-left:0;margin-top:436.8pt;width:585.15pt;height:14.05pt;z-index:5;visibility:visible;mso-wrap-style:square;mso-width-percent:940;mso-height-percent:100;mso-wrap-distance-left:9pt;mso-wrap-distance-top:0;mso-wrap-distance-right:9pt;mso-wrap-distance-bottom:0;mso-position-horizontal:center;mso-position-horizontal-relative:margin;mso-position-vertical:absolute;mso-position-vertical-relative:page;mso-width-percent:940;mso-height-percent:100;mso-width-relative:page;mso-height-relative:page;v-text-anchor:top" o:gfxdata="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" filled="f" stroked="f" strokeweight=".18mm">
+                <v:textbox style="mso-fit-shape-to-text:t" inset="126pt,0,54pt,0">
+                  <w:txbxContent>
+                    <w:p>
+                      <w:pPr>
+                        <w:ind w:hanging="1440"/>
+                        <w:jc w:val="center"/>
+                        <w:rPr>
+                          <w:b/>
+                          <w:sz w:val="44"/>
+                        </w:rPr>
+                      </w:pPr>
+                      <w:r>
+                        <w:rPr>
+                          <w:b/>
+                          <w:sz w:val="44"/>
+                        </w:rPr>
+                        <w:t xml:space="preserve">CDRL: </w:t>
+                      </w:r>
+                      <w:r>
+                        <w:rPr>
+                          <w:b/>
+                          <w:sz w:val="44"/>
+                        </w:rPr>
+                        <w:t xml:space="preserve">A008 </w:t>
+                      </w:r>
+                      <w:r>
+                        <w:rPr>
+                          <w:b/>
+                          <w:sz w:val="44"/>
+                        </w:rPr>
+                        <w:t>Scientific and Technical Reports</w:t>
+                      </w:r>
+                    </w:p>
+                    <w:p>
+                      <w:pPr>
+                        <w:ind w:hanging="1440"/>
+                        <w:jc w:val="center"/>
+                        <w:rPr>
+                          <w:sz w:val="44"/>
+                        </w:rPr>
+                      </w:pPr>
+                      <w:r>
+                        <w:rPr>
+                          <w:sz w:val="44"/>
+                        </w:rPr>
+                        <w:t>Internal Testing and Evaluation/Interim Results</w:t>
+                      </w:r>
+                    </w:p>
+                    <w:p>
+                      <w:pPr>
+                        <w:ind w:hanging="1440"/>
+                        <w:jc w:val="center"/>
+                        <w:rPr>
+                          <w:sz w:val="32"/>
+                        </w:rPr>
+                      </w:pPr>
+                    </w:p>
+                    <w:p>
+                      <w:pPr>
+                        <w:ind w:hanging="1440"/>
+                        <w:jc w:val="center"/>
+                        <w:rPr>
+                          <w:sz w:val="32"/>
+                        </w:rPr>
+                      </w:pPr>
+                      <w:r>
+                        <w:rPr>
+                          <w:sz w:val="32"/>
+                        </w:rPr>
+                        <w:t>Contact No: N6600117C2001</w:t>
+                      </w:r>
+                    </w:p>
+                    <w:p>
+                      <w:pPr>
+                        <w:ind w:hanging="1440"/>
+                        <w:jc w:val="center"/>
+                        <w:rPr>
+                          <w:sz w:val="32"/>
+                        </w:rPr>
+                      </w:pPr>
+                    </w:p>
+                    <w:p>
+                      <w:pPr>
+                        <w:ind w:hanging="1440"/>
+                        <w:jc w:val="center"/>
+                      </w:pPr>
+                    </w:p>
+                    <w:p>
+                      <w:pPr>
+                        <w:ind w:hanging="1440"/>
+                        <w:jc w:val="center"/>
+                        <w:rPr>
+                          <w:sz w:val="28"/>
+                        </w:rPr>
+                      </w:pPr>
+                      <w:r>
+                        <w:rPr>
+                          <w:sz w:val="28"/>
+                        </w:rPr>
+                        <w:t>Prepared by: Next Century Corporation</w:t>
+                      </w:r>
+                    </w:p>
+                    <w:p>
+                      <w:pPr>
+                        <w:ind w:hanging="1440"/>
+                        <w:jc w:val="center"/>
+                        <w:rPr>
+                          <w:sz w:val="28"/>
+                        </w:rPr>
+                      </w:pPr>
+                      <w:r>
+                        <w:rPr>
+                          <w:sz w:val="28"/>
+                        </w:rPr>
+                        <w:t>2701 Technology Drive Suite 100</w:t>
+                      </w:r>
+                    </w:p>
+                    <w:p>
+                      <w:pPr>
+                        <w:ind w:hanging="1440"/>
+                        <w:jc w:val="center"/>
+                        <w:rPr>
+                          <w:sz w:val="28"/>
+                        </w:rPr>
+                      </w:pPr>
+                      <w:r>
+                        <w:rPr>
+                          <w:sz w:val="28"/>
+                        </w:rPr>
+                        <w:t>Annapolis Junction, MD 20701</w:t>
+                      </w:r>
+                    </w:p>
+                    <w:p>
+                      <w:pPr>
+                        <w:ind w:hanging="1440"/>
+                        <w:jc w:val="center"/>
+                        <w:rPr>
+                          <w:sz w:val="28"/>
+                        </w:rPr>
+                      </w:pPr>
+                    </w:p>
+                    <w:p>
+                      <w:pPr>
+                        <w:ind w:hanging="1440"/>
+                        <w:jc w:val="center"/>
+                        <w:rPr>
+                          <w:sz w:val="28"/>
+                        </w:rPr>
+                      </w:pPr>
+                    </w:p>
+                    <w:p>
+                      <w:pPr>
+                        <w:autoSpaceDE w:val="0"/>
+                        <w:autoSpaceDN w:val="0"/>
+                        <w:adjustRightInd w:val="0"/>
+                        <w:rPr>
+                          <w:rFonts w:ascii="Arial" w:eastAsiaTheme="minorEastAsia" w:hAnsi="Arial" w:cs="Arial"/>
+                          <w:sz w:val="16"/>
+                          <w:szCs w:val="16"/>
+                          <w:lang w:eastAsia="ja-JP"/>
+                        </w:rPr>
+                      </w:pPr>
+                      <w:sdt>
+                        <w:sdtPr>
+                          <w:alias w:val="Author"/>
+                          <w:id w:val="931405261"/>
+                        </w:sdtPr>
+                        <w:sdtContent>
+                          <w:r>
+                            <w:rPr>
+                              <w:color w:val="595959" w:themeColor="text1" w:themeTint="A6"/>
+                              <w:sz w:val="28"/>
+                              <w:szCs w:val="28"/>
+                            </w:rPr>
+                            <w:t xml:space="preserve">     </w:t>
+                          </w:r>
+                        </w:sdtContent>
+                      </w:sdt>
+                      <w:r>
+                        <w:rPr>
+                          <w:rFonts w:ascii="Arial" w:eastAsiaTheme="minorEastAsia" w:hAnsi="Arial" w:cs="Arial"/>
+                          <w:sz w:val="16"/>
+                          <w:szCs w:val="16"/>
+                          <w:lang w:eastAsia="ja-JP"/>
+                        </w:rPr>
+                        <w:t xml:space="preserve"> </w:t>
+                      </w:r>
+                    </w:p>
+                    <w:p>
+                      <w:pPr>
+                        <w:autoSpaceDE w:val="0"/>
+                        <w:autoSpaceDN w:val="0"/>
+                        <w:adjustRightInd w:val="0"/>
+                        <w:rPr>
+                          <w:rFonts w:ascii="Arial" w:eastAsiaTheme="minorEastAsia" w:hAnsi="Arial" w:cs="Arial"/>
+                          <w:sz w:val="16"/>
+                          <w:szCs w:val="16"/>
+                          <w:lang w:eastAsia="ja-JP"/>
+                        </w:rPr>
+                      </w:pPr>
+                      <w:r>
+                        <w:rPr>
+                          <w:rFonts w:ascii="Arial" w:eastAsiaTheme="minorEastAsia" w:hAnsi="Arial" w:cs="Arial"/>
+                          <w:sz w:val="16"/>
+                          <w:szCs w:val="16"/>
+                          <w:lang w:eastAsia="ja-JP"/>
+                        </w:rPr>
+                        <w:t>WARNING: This document contains technical data whose export is restricted by the Arms</w:t>
+                      </w:r>
+                    </w:p>
+                    <w:p>
+                      <w:pPr>
+                        <w:autoSpaceDE w:val="0"/>
+                        <w:autoSpaceDN w:val="0"/>
+                        <w:adjustRightInd w:val="0"/>
+                        <w:rPr>
+                          <w:rFonts w:ascii="Arial" w:eastAsiaTheme="minorEastAsia" w:hAnsi="Arial" w:cs="Arial"/>
+                          <w:sz w:val="16"/>
+                          <w:szCs w:val="16"/>
+                          <w:lang w:eastAsia="ja-JP"/>
+                        </w:rPr>
+                      </w:pPr>
+                      <w:r>
+                        <w:rPr>
+                          <w:rFonts w:ascii="Arial" w:eastAsiaTheme="minorEastAsia" w:hAnsi="Arial" w:cs="Arial"/>
+                          <w:sz w:val="16"/>
+                          <w:szCs w:val="16"/>
+                          <w:lang w:eastAsia="ja-JP"/>
+                        </w:rPr>
+                        <w:t>Export Control Act (Title 22, U.S.C., sec. 2751, et seq.) or the Export Administration Act of</w:t>
+                      </w:r>
+                    </w:p>
+                    <w:p>
+                      <w:pPr>
+                        <w:autoSpaceDE w:val="0"/>
+                        <w:autoSpaceDN w:val="0"/>
+                        <w:adjustRightInd w:val="0"/>
+                        <w:rPr>
+                          <w:rFonts w:ascii="Arial" w:eastAsiaTheme="minorEastAsia" w:hAnsi="Arial" w:cs="Arial"/>
+                          <w:sz w:val="16"/>
+                          <w:szCs w:val="16"/>
+                          <w:lang w:eastAsia="ja-JP"/>
+                        </w:rPr>
+                      </w:pPr>
+                      <w:r>
+                        <w:rPr>
+                          <w:rFonts w:ascii="Arial" w:eastAsiaTheme="minorEastAsia" w:hAnsi="Arial" w:cs="Arial"/>
+                          <w:sz w:val="16"/>
+                          <w:szCs w:val="16"/>
+                          <w:lang w:eastAsia="ja-JP"/>
+                        </w:rPr>
+                        <w:t>1979, as amended, Title 50, U.S.C., App. 2401 et seq. Violation of these export laws are</w:t>
+                      </w:r>
+                    </w:p>
+                    <w:p>
+                      <w:pPr>
+                        <w:autoSpaceDE w:val="0"/>
+                        <w:autoSpaceDN w:val="0"/>
+                        <w:adjustRightInd w:val="0"/>
+                        <w:rPr>
+                          <w:rFonts w:ascii="Arial" w:eastAsiaTheme="minorEastAsia" w:hAnsi="Arial" w:cs="Arial"/>
+                          <w:sz w:val="16"/>
+                          <w:szCs w:val="16"/>
+                          <w:lang w:eastAsia="ja-JP"/>
+                        </w:rPr>
+                      </w:pPr>
+                      <w:r>
+                        <w:rPr>
+                          <w:rFonts w:ascii="Arial" w:eastAsiaTheme="minorEastAsia" w:hAnsi="Arial" w:cs="Arial"/>
+                          <w:sz w:val="16"/>
+                          <w:szCs w:val="16"/>
+                          <w:lang w:eastAsia="ja-JP"/>
+                        </w:rPr>
+                        <w:t>subject to severe criminal penalties. Disseminate in accordance with the provisions of DoD</w:t>
+                      </w:r>
+                    </w:p>
+                    <w:p>
+                      <w:pPr>
+                        <w:autoSpaceDE w:val="0"/>
+                        <w:autoSpaceDN w:val="0"/>
+                        <w:adjustRightInd w:val="0"/>
+                        <w:rPr>
+                          <w:color w:val="595959" w:themeColor="text1" w:themeTint="A6"/>
+                          <w:sz w:val="28"/>
+                          <w:szCs w:val="28"/>
+                        </w:rPr>
+                      </w:pPr>
+                      <w:r>
+                        <w:rPr>
+                          <w:rFonts w:ascii="Arial" w:eastAsiaTheme="minorEastAsia" w:hAnsi="Arial" w:cs="Arial"/>
+                          <w:sz w:val="16"/>
+                          <w:szCs w:val="16"/>
+                          <w:lang w:eastAsia="ja-JP"/>
+                        </w:rPr>
+                        <w:t>Directive 5230.25.</w:t>
+                      </w:r>
+                    </w:p>
+                  </w:txbxContent>
+                </v:textbox>
+                <w10:wrap type="square" anchorx="margin" anchory="page"/>
+              </v:rect>
+            </w:pict>
+          </mc:Fallback>
+        </mc:AlternateContent>
+      </w:r>
       <w:r>
         <w:rPr>
           <w:noProof/>
@@ -21,8 +697,8 @@
                 <wp:positionV relativeFrom="page">
                   <wp:posOffset>3017520</wp:posOffset>
                 </wp:positionV>
-                <wp:extent cx="7431405" cy="3669030"/>
-                <wp:effectExtent l="0" t="0" r="0" b="6350"/>
+                <wp:extent cx="7430135" cy="1485900"/>
+                <wp:effectExtent l="0" t="0" r="0" b="0"/>
                 <wp:wrapSquare wrapText="bothSides"/>
                 <wp:docPr id="1" name="Text Box 154"/>
                 <wp:cNvGraphicFramePr/>
@@ -33,7 +709,7 @@
                       <wps:spPr>
                         <a:xfrm>
                           <a:off x="0" y="0"/>
-                          <a:ext cx="7430760" cy="3668400"/>
+                          <a:ext cx="7430135" cy="1485900"/>
                         </a:xfrm>
                         <a:prstGeom prst="rect">
                           <a:avLst/>
@@ -72,7 +748,6 @@
                                 <w:alias w:val="Title"/>
                                 <w:id w:val="-808314145"/>
                               </w:sdtPr>
-                              <w:sdtEndPr/>
                               <w:sdtContent>
                                 <w:r>
                                   <w:rPr>
@@ -98,7 +773,6 @@
                                 <w:dataBinding w:prefixMappings="xmlns:ns0='http://purl.org/dc/elements/1.1/' xmlns:ns1='http://schemas.openxmlformats.org/package/2006/metadata/core-properties' " w:xpath="/ns1:coreProperties[1]/ns0:subject[1]" w:storeItemID="{6C3C8BC8-F283-45AE-878A-BAB7291924A1}"/>
                                 <w:text/>
                               </w:sdtPr>
-                              <w:sdtEndPr/>
                               <w:sdtContent>
                                 <w:r>
                                   <w:rPr>
@@ -106,15 +780,7 @@
                                     <w:sz w:val="36"/>
                                     <w:szCs w:val="36"/>
                                   </w:rPr>
-                                  <w:t>Version 2</w:t>
-                                </w:r>
-                                <w:r>
-                                  <w:rPr>
-                                    <w:color w:val="404040" w:themeColor="text1" w:themeTint="BF"/>
-                                    <w:sz w:val="36"/>
-                                    <w:szCs w:val="36"/>
-                                  </w:rPr>
-                                  <w:t>, January</w:t>
+                                  <w:t>Version 2, January</w:t>
                                 </w:r>
                               </w:sdtContent>
                             </w:sdt>
@@ -124,22 +790,12 @@
                                 <w:sz w:val="36"/>
                                 <w:szCs w:val="36"/>
                               </w:rPr>
-                              <w:t xml:space="preserve"> </w:t>
-                            </w:r>
-                            <w:bookmarkStart w:id="0" w:name="_GoBack"/>
-                            <w:bookmarkEnd w:id="0"/>
-                            <w:r>
-                              <w:rPr>
-                                <w:color w:val="404040" w:themeColor="text1" w:themeTint="BF"/>
-                                <w:sz w:val="36"/>
-                                <w:szCs w:val="36"/>
-                              </w:rPr>
-                              <w:t>2019</w:t>
+                              <w:t xml:space="preserve"> 2019</w:t>
                             </w:r>
                           </w:p>
                         </w:txbxContent>
                       </wps:txbx>
-                      <wps:bodyPr lIns="1600200" tIns="0" rIns="685800" bIns="0" anchor="b">
+                      <wps:bodyPr wrap="square" lIns="1600200" tIns="0" rIns="685800" bIns="0" anchor="b">
                         <a:prstTxWarp prst="textNoShape">
                           <a:avLst/>
                         </a:prstTxWarp>
@@ -152,14 +808,14 @@
                   <wp14:pctWidth>94000</wp14:pctWidth>
                 </wp14:sizeRelH>
                 <wp14:sizeRelV relativeFrom="page">
-                  <wp14:pctHeight>36000</wp14:pctHeight>
+                  <wp14:pctHeight>0</wp14:pctHeight>
                 </wp14:sizeRelV>
               </wp:anchor>
             </w:drawing>
           </mc:Choice>
           <mc:Fallback>
             <w:pict>
-              <v:rect w14:anchorId="4329A706" id="Text Box 154" o:spid="_x0000_s1026" style="position:absolute;margin-left:0;margin-top:237.6pt;width:585.15pt;height:288.9pt;z-index:3;visibility:visible;mso-wrap-style:square;mso-width-percent:940;mso-height-percent:360;mso-wrap-distance-left:9pt;mso-wrap-distance-top:0;mso-wrap-distance-right:9pt;mso-wrap-distance-bottom:0;mso-position-horizontal:center;mso-position-horizontal-relative:page;mso-position-vertical:absolute;mso-position-vertical-relative:page;mso-width-percent:940;mso-height-percent:360;mso-width-relative:page;mso-height-relative:page;v-text-anchor:bottom" o:gfxdata="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" filled="f" stroked="f" strokeweight=".18mm">
+              <v:rect w14:anchorId="4329A706" id="Text Box 154" o:spid="_x0000_s1027" style="position:absolute;margin-left:0;margin-top:237.6pt;width:585.05pt;height:117pt;z-index:3;visibility:visible;mso-wrap-style:square;mso-width-percent:940;mso-height-percent:0;mso-wrap-distance-left:9pt;mso-wrap-distance-top:0;mso-wrap-distance-right:9pt;mso-wrap-distance-bottom:0;mso-position-horizontal:center;mso-position-horizontal-relative:page;mso-position-vertical:absolute;mso-position-vertical-relative:page;mso-width-percent:940;mso-height-percent:0;mso-width-relative:page;mso-height-relative:page;v-text-anchor:bottom" o:gfxdata="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" filled="f" stroked="f" strokeweight=".18mm">
                 <v:textbox inset="126pt,0,54pt,0">
                   <w:txbxContent>
                     <w:p>
@@ -177,7 +833,6 @@
                           <w:alias w:val="Title"/>
                           <w:id w:val="-808314145"/>
                         </w:sdtPr>
-                        <w:sdtEndPr/>
                         <w:sdtContent>
                           <w:r>
                             <w:rPr>
@@ -203,7 +858,6 @@
                           <w:dataBinding w:prefixMappings="xmlns:ns0='http://purl.org/dc/elements/1.1/' xmlns:ns1='http://schemas.openxmlformats.org/package/2006/metadata/core-properties' " w:xpath="/ns1:coreProperties[1]/ns0:subject[1]" w:storeItemID="{6C3C8BC8-F283-45AE-878A-BAB7291924A1}"/>
                           <w:text/>
                         </w:sdtPr>
-                        <w:sdtEndPr/>
                         <w:sdtContent>
                           <w:r>
                             <w:rPr>
@@ -211,15 +865,7 @@
                               <w:sz w:val="36"/>
                               <w:szCs w:val="36"/>
                             </w:rPr>
-                            <w:t>Version 2</w:t>
-                          </w:r>
-                          <w:r>
-                            <w:rPr>
-                              <w:color w:val="404040" w:themeColor="text1" w:themeTint="BF"/>
-                              <w:sz w:val="36"/>
-                              <w:szCs w:val="36"/>
-                            </w:rPr>
-                            <w:t>, January</w:t>
+                            <w:t>Version 2, January</w:t>
                           </w:r>
                         </w:sdtContent>
                       </w:sdt>
@@ -229,17 +875,7 @@
                           <w:sz w:val="36"/>
                           <w:szCs w:val="36"/>
                         </w:rPr>
-                        <w:t xml:space="preserve"> </w:t>
-                      </w:r>
-                      <w:bookmarkStart w:id="1" w:name="_GoBack"/>
-                      <w:bookmarkEnd w:id="1"/>
-                      <w:r>
-                        <w:rPr>
-                          <w:color w:val="404040" w:themeColor="text1" w:themeTint="BF"/>
-                          <w:sz w:val="36"/>
-                          <w:szCs w:val="36"/>
-                        </w:rPr>
-                        <w:t>2019</w:t>
+                        <w:t xml:space="preserve"> 2019</w:t>
                       </w:r>
                     </w:p>
                   </w:txbxContent>
@@ -305,50 +941,7 @@
                             <w:pPr>
                               <w:pStyle w:val="NoSpacing"/>
                               <w:jc w:val="right"/>
-                              <w:rPr>
-                                <w:color w:val="595959" w:themeColor="text1" w:themeTint="A6"/>
-                                <w:sz w:val="28"/>
-                                <w:szCs w:val="28"/>
-                              </w:rPr>
                             </w:pPr>
-                            <w:sdt>
-                              <w:sdtPr>
-                                <w:alias w:val="Author"/>
-                                <w:id w:val="931405261"/>
-                              </w:sdtPr>
-                              <w:sdtEndPr/>
-                              <w:sdtContent>
-                                <w:r>
-                                  <w:rPr>
-                                    <w:color w:val="595959" w:themeColor="text1" w:themeTint="A6"/>
-                                    <w:sz w:val="28"/>
-                                    <w:szCs w:val="28"/>
-                                  </w:rPr>
-                                  <w:t xml:space="preserve">     </w:t>
-                                </w:r>
-                              </w:sdtContent>
-                            </w:sdt>
-                          </w:p>
-                          <w:p>
-                            <w:pPr>
-                              <w:pStyle w:val="NoSpacing"/>
-                              <w:jc w:val="right"/>
-                            </w:pPr>
-                            <w:sdt>
-                              <w:sdtPr>
-                                <w:alias w:val="Email"/>
-                                <w:id w:val="-1590768097"/>
-                                <w:showingPlcHdr/>
-                                <w:dataBinding w:prefixMappings="xmlns:ns0='http://schemas.microsoft.com/office/2006/coverPageProps' " w:xpath="/ns0:CoverPageProperties[1]/ns0:CompanyEmail[1]" w:storeItemID="{55AF091B-3C7A-41E3-B477-F2FDAA23CFDA}"/>
-                                <w:text/>
-                              </w:sdtPr>
-                              <w:sdtEndPr/>
-                              <w:sdtContent>
-                                <w:r>
-                                  <w:t xml:space="preserve">     </w:t>
-                                </w:r>
-                              </w:sdtContent>
-                            </w:sdt>
                           </w:p>
                         </w:txbxContent>
                       </wps:txbx>
@@ -372,147 +965,8 @@
           </mc:Choice>
           <mc:Fallback>
             <w:pict>
-              <v:rect w14:anchorId="1681A126" id="Text Box 152" o:spid="_x0000_s1027" style="position:absolute;margin-left:0;margin-top:647.85pt;width:585.15pt;height:72.2pt;z-index:4;visibility:visible;mso-wrap-style:square;mso-width-percent:940;mso-height-percent:90;mso-wrap-distance-left:9pt;mso-wrap-distance-top:0;mso-wrap-distance-right:9pt;mso-wrap-distance-bottom:0;mso-position-horizontal:center;mso-position-horizontal-relative:page;mso-position-vertical:absolute;mso-position-vertical-relative:page;mso-width-percent:940;mso-height-percent:90;mso-width-relative:page;mso-height-relative:page;v-text-anchor:bottom" o:gfxdata="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" filled="f" stroked="f" strokeweight=".18mm">
+              <v:rect w14:anchorId="1681A126" id="Text Box 152" o:spid="_x0000_s1028" style="position:absolute;margin-left:0;margin-top:647.85pt;width:585.15pt;height:72.2pt;z-index:4;visibility:visible;mso-wrap-style:square;mso-width-percent:940;mso-height-percent:90;mso-wrap-distance-left:9pt;mso-wrap-distance-top:0;mso-wrap-distance-right:9pt;mso-wrap-distance-bottom:0;mso-position-horizontal:center;mso-position-horizontal-relative:page;mso-position-vertical:absolute;mso-position-vertical-relative:page;mso-width-percent:940;mso-height-percent:90;mso-width-relative:page;mso-height-relative:page;v-text-anchor:bottom" o:gfxdata="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" filled="f" stroked="f" strokeweight=".18mm">
                 <v:textbox inset="126pt,0,54pt,0">
-                  <w:txbxContent>
-                    <w:p>
-                      <w:pPr>
-                        <w:pStyle w:val="NoSpacing"/>
-                        <w:jc w:val="right"/>
-                        <w:rPr>
-                          <w:color w:val="595959" w:themeColor="text1" w:themeTint="A6"/>
-                          <w:sz w:val="28"/>
-                          <w:szCs w:val="28"/>
-                        </w:rPr>
-                      </w:pPr>
-                      <w:sdt>
-                        <w:sdtPr>
-                          <w:alias w:val="Author"/>
-                          <w:id w:val="931405261"/>
-                        </w:sdtPr>
-                        <w:sdtEndPr/>
-                        <w:sdtContent>
-                          <w:r>
-                            <w:rPr>
-                              <w:color w:val="595959" w:themeColor="text1" w:themeTint="A6"/>
-                              <w:sz w:val="28"/>
-                              <w:szCs w:val="28"/>
-                            </w:rPr>
-                            <w:t xml:space="preserve">     </w:t>
-                          </w:r>
-                        </w:sdtContent>
-                      </w:sdt>
-                    </w:p>
-                    <w:p>
-                      <w:pPr>
-                        <w:pStyle w:val="NoSpacing"/>
-                        <w:jc w:val="right"/>
-                      </w:pPr>
-                      <w:sdt>
-                        <w:sdtPr>
-                          <w:alias w:val="Email"/>
-                          <w:id w:val="-1590768097"/>
-                          <w:showingPlcHdr/>
-                          <w:dataBinding w:prefixMappings="xmlns:ns0='http://schemas.microsoft.com/office/2006/coverPageProps' " w:xpath="/ns0:CoverPageProperties[1]/ns0:CompanyEmail[1]" w:storeItemID="{55AF091B-3C7A-41E3-B477-F2FDAA23CFDA}"/>
-                          <w:text/>
-                        </w:sdtPr>
-                        <w:sdtEndPr/>
-                        <w:sdtContent>
-                          <w:r>
-                            <w:t xml:space="preserve">     </w:t>
-                          </w:r>
-                        </w:sdtContent>
-                      </w:sdt>
-                    </w:p>
-                  </w:txbxContent>
-                </v:textbox>
-                <w10:wrap type="square" anchorx="page" anchory="page"/>
-              </v:rect>
-            </w:pict>
-          </mc:Fallback>
-        </mc:AlternateContent>
-      </w:r>
-      <w:r>
-        <w:rPr>
-          <w:noProof/>
-        </w:rPr>
-        <mc:AlternateContent>
-          <mc:Choice Requires="wps">
-            <w:drawing>
-              <wp:anchor distT="0" distB="0" distL="114300" distR="114300" simplePos="0" relativeHeight="5" behindDoc="0" locked="0" layoutInCell="1" allowOverlap="1" wp14:anchorId="2B4BCB9D">
-                <wp:simplePos x="0" y="0"/>
-                <wp:positionH relativeFrom="page">
-                  <wp:align>center</wp:align>
-                </wp:positionH>
-                <wp:positionV relativeFrom="page">
-                  <wp:posOffset>7166610</wp:posOffset>
-                </wp:positionV>
-                <wp:extent cx="7431405" cy="178435"/>
-                <wp:effectExtent l="0" t="0" r="0" b="0"/>
-                <wp:wrapSquare wrapText="bothSides"/>
-                <wp:docPr id="5" name="Text Box 153"/>
-                <wp:cNvGraphicFramePr/>
-                <a:graphic xmlns:a="http://schemas.openxmlformats.org/drawingml/2006/main">
-                  <a:graphicData uri="http://schemas.microsoft.com/office/word/2010/wordprocessingShape">
-                    <wps:wsp>
-                      <wps:cNvSpPr/>
-                      <wps:spPr>
-                        <a:xfrm>
-                          <a:off x="0" y="0"/>
-                          <a:ext cx="7430760" cy="177840"/>
-                        </a:xfrm>
-                        <a:prstGeom prst="rect">
-                          <a:avLst/>
-                        </a:prstGeom>
-                        <a:noFill/>
-                        <a:ln w="6480">
-                          <a:noFill/>
-                        </a:ln>
-                      </wps:spPr>
-                      <wps:style>
-                        <a:lnRef idx="0">
-                          <a:schemeClr val="accent1"/>
-                        </a:lnRef>
-                        <a:fillRef idx="0">
-                          <a:schemeClr val="accent1"/>
-                        </a:fillRef>
-                        <a:effectRef idx="0">
-                          <a:schemeClr val="accent1"/>
-                        </a:effectRef>
-                        <a:fontRef idx="minor"/>
-                      </wps:style>
-                      <wps:txbx>
-                        <w:txbxContent>
-                          <w:p>
-                            <w:pPr>
-                              <w:pStyle w:val="NoSpacing"/>
-                              <w:jc w:val="right"/>
-                            </w:pPr>
-                          </w:p>
-                        </w:txbxContent>
-                      </wps:txbx>
-                      <wps:bodyPr lIns="1600200" tIns="0" rIns="685800" bIns="0">
-                        <a:prstTxWarp prst="textNoShape">
-                          <a:avLst/>
-                        </a:prstTxWarp>
-                        <a:spAutoFit/>
-                      </wps:bodyPr>
-                    </wps:wsp>
-                  </a:graphicData>
-                </a:graphic>
-                <wp14:sizeRelH relativeFrom="page">
-                  <wp14:pctWidth>94000</wp14:pctWidth>
-                </wp14:sizeRelH>
-                <wp14:sizeRelV relativeFrom="page">
-                  <wp14:pctHeight>10000</wp14:pctHeight>
-                </wp14:sizeRelV>
-              </wp:anchor>
-            </w:drawing>
-          </mc:Choice>
-          <mc:Fallback>
-            <w:pict>
-              <v:rect w14:anchorId="2B4BCB9D" id="Text Box 153" o:spid="_x0000_s1028" style="position:absolute;margin-left:0;margin-top:564.3pt;width:585.15pt;height:14.05pt;z-index:5;visibility:visible;mso-wrap-style:square;mso-width-percent:940;mso-height-percent:100;mso-wrap-distance-left:9pt;mso-wrap-distance-top:0;mso-wrap-distance-right:9pt;mso-wrap-distance-bottom:0;mso-position-horizontal:center;mso-position-horizontal-relative:page;mso-position-vertical:absolute;mso-position-vertical-relative:page;mso-width-percent:940;mso-height-percent:100;mso-width-relative:page;mso-height-relative:page;v-text-anchor:top" o:gfxdata="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" filled="f" stroked="f" strokeweight=".18mm">
-                <v:textbox style="mso-fit-shape-to-text:t" inset="126pt,0,54pt,0">
                   <w:txbxContent>
                     <w:p>
                       <w:pPr>
@@ -681,11 +1135,19 @@
         </mc:AlternateContent>
       </w:r>
     </w:p>
-    <w:bookmarkStart w:id="2" w:name="_Toc366501138" w:displacedByCustomXml="next"/>
-    <w:bookmarkEnd w:id="2" w:displacedByCustomXml="next"/>
-    <w:bookmarkStart w:id="3" w:name="_Toc536719362" w:displacedByCustomXml="next"/>
+    <w:bookmarkStart w:id="1" w:name="_Toc366501138" w:displacedByCustomXml="next"/>
+    <w:bookmarkEnd w:id="1" w:displacedByCustomXml="next"/>
+    <w:bookmarkStart w:id="2" w:name="_Toc536719362" w:displacedByCustomXml="next"/>
     <w:sdt>
       <w:sdtPr>
+        <w:rPr>
+          <w:rFonts w:ascii="Times New Roman" w:eastAsia="Times New Roman" w:hAnsi="Times New Roman" w:cs="Times New Roman"/>
+          <w:b w:val="0"/>
+          <w:bCs w:val="0"/>
+          <w:smallCaps w:val="0"/>
+          <w:sz w:val="24"/>
+          <w:szCs w:val="24"/>
+        </w:rPr>
         <w:id w:val="-337618049"/>
         <w:docPartObj>
           <w:docPartGallery w:val="Table of Contents"/>
@@ -694,11 +1156,7 @@
       </w:sdtPr>
       <w:sdtEndPr>
         <w:rPr>
-          <w:rFonts w:ascii="Times New Roman" w:eastAsia="Times New Roman" w:hAnsi="Times New Roman" w:cs="Times New Roman"/>
-          <w:smallCaps w:val="0"/>
           <w:noProof/>
-          <w:sz w:val="24"/>
-          <w:szCs w:val="24"/>
         </w:rPr>
       </w:sdtEndPr>
       <w:sdtContent>
@@ -709,7 +1167,7 @@
           <w:r>
             <w:t>Table of Contents</w:t>
           </w:r>
-          <w:bookmarkEnd w:id="3"/>
+          <w:bookmarkEnd w:id="2"/>
         </w:p>
         <w:p>
           <w:pPr>
@@ -1732,7 +2190,7 @@
                 <w:noProof/>
                 <w:webHidden/>
               </w:rPr>
-              <w:t>13</w:t>
+              <w:t>12</w:t>
             </w:r>
             <w:r>
               <w:rPr>
@@ -1804,7 +2262,7 @@
                 <w:noProof/>
                 <w:webHidden/>
               </w:rPr>
-              <w:t>14</w:t>
+              <w:t>13</w:t>
             </w:r>
             <w:r>
               <w:rPr>
@@ -1876,7 +2334,7 @@
                 <w:noProof/>
                 <w:webHidden/>
               </w:rPr>
-              <w:t>15</w:t>
+              <w:t>14</w:t>
             </w:r>
             <w:r>
               <w:rPr>
@@ -1948,7 +2406,7 @@
                 <w:noProof/>
                 <w:webHidden/>
               </w:rPr>
-              <w:t>16</w:t>
+              <w:t>15</w:t>
             </w:r>
             <w:r>
               <w:rPr>
@@ -2020,7 +2478,7 @@
                 <w:noProof/>
                 <w:webHidden/>
               </w:rPr>
-              <w:t>17</w:t>
+              <w:t>16</w:t>
             </w:r>
             <w:r>
               <w:rPr>
@@ -2092,7 +2550,7 @@
                 <w:noProof/>
                 <w:webHidden/>
               </w:rPr>
-              <w:t>18</w:t>
+              <w:t>17</w:t>
             </w:r>
             <w:r>
               <w:rPr>
@@ -2164,7 +2622,7 @@
                 <w:noProof/>
                 <w:webHidden/>
               </w:rPr>
-              <w:t>19</w:t>
+              <w:t>18</w:t>
             </w:r>
             <w:r>
               <w:rPr>
@@ -2236,7 +2694,7 @@
                 <w:noProof/>
                 <w:webHidden/>
               </w:rPr>
-              <w:t>20</w:t>
+              <w:t>19</w:t>
             </w:r>
             <w:r>
               <w:rPr>
@@ -2308,7 +2766,7 @@
                 <w:noProof/>
                 <w:webHidden/>
               </w:rPr>
-              <w:t>21</w:t>
+              <w:t>20</w:t>
             </w:r>
             <w:r>
               <w:rPr>
@@ -2380,7 +2838,7 @@
                 <w:noProof/>
                 <w:webHidden/>
               </w:rPr>
-              <w:t>22</w:t>
+              <w:t>21</w:t>
             </w:r>
             <w:r>
               <w:rPr>
@@ -2452,7 +2910,7 @@
                 <w:noProof/>
                 <w:webHidden/>
               </w:rPr>
-              <w:t>23</w:t>
+              <w:t>22</w:t>
             </w:r>
             <w:r>
               <w:rPr>
@@ -2524,7 +2982,7 @@
                 <w:noProof/>
                 <w:webHidden/>
               </w:rPr>
-              <w:t>24</w:t>
+              <w:t>23</w:t>
             </w:r>
             <w:r>
               <w:rPr>
@@ -2596,7 +3054,7 @@
                 <w:noProof/>
                 <w:webHidden/>
               </w:rPr>
-              <w:t>25</w:t>
+              <w:t>24</w:t>
             </w:r>
             <w:r>
               <w:rPr>
@@ -2668,7 +3126,7 @@
                 <w:noProof/>
                 <w:webHidden/>
               </w:rPr>
-              <w:t>26</w:t>
+              <w:t>25</w:t>
             </w:r>
             <w:r>
               <w:rPr>
@@ -2740,7 +3198,7 @@
                 <w:noProof/>
                 <w:webHidden/>
               </w:rPr>
-              <w:t>27</w:t>
+              <w:t>26</w:t>
             </w:r>
             <w:r>
               <w:rPr>
@@ -2812,7 +3270,7 @@
                 <w:noProof/>
                 <w:webHidden/>
               </w:rPr>
-              <w:t>28</w:t>
+              <w:t>27</w:t>
             </w:r>
             <w:r>
               <w:rPr>
@@ -2884,7 +3342,7 @@
                 <w:noProof/>
                 <w:webHidden/>
               </w:rPr>
-              <w:t>29</w:t>
+              <w:t>28</w:t>
             </w:r>
             <w:r>
               <w:rPr>
@@ -2956,7 +3414,7 @@
                 <w:noProof/>
                 <w:webHidden/>
               </w:rPr>
-              <w:t>30</w:t>
+              <w:t>29</w:t>
             </w:r>
             <w:r>
               <w:rPr>
@@ -3028,7 +3486,7 @@
                 <w:noProof/>
                 <w:webHidden/>
               </w:rPr>
-              <w:t>31</w:t>
+              <w:t>30</w:t>
             </w:r>
             <w:r>
               <w:rPr>
@@ -3100,7 +3558,7 @@
                 <w:noProof/>
                 <w:webHidden/>
               </w:rPr>
-              <w:t>32</w:t>
+              <w:t>31</w:t>
             </w:r>
             <w:r>
               <w:rPr>
@@ -3172,7 +3630,7 @@
                 <w:noProof/>
                 <w:webHidden/>
               </w:rPr>
-              <w:t>33</w:t>
+              <w:t>32</w:t>
             </w:r>
             <w:r>
               <w:rPr>
@@ -3244,7 +3702,7 @@
                 <w:noProof/>
                 <w:webHidden/>
               </w:rPr>
-              <w:t>34</w:t>
+              <w:t>33</w:t>
             </w:r>
             <w:r>
               <w:rPr>
@@ -3316,7 +3774,7 @@
                 <w:noProof/>
                 <w:webHidden/>
               </w:rPr>
-              <w:t>35</w:t>
+              <w:t>34</w:t>
             </w:r>
             <w:r>
               <w:rPr>
@@ -3355,30 +3813,27 @@
       <w:pPr>
         <w:pStyle w:val="Heading1"/>
       </w:pPr>
-      <w:bookmarkStart w:id="4" w:name="_Toc536719363"/>
+      <w:bookmarkStart w:id="3" w:name="_Toc536719363"/>
       <w:r>
         <w:lastRenderedPageBreak/>
         <w:t>Introduction</w:t>
       </w:r>
+      <w:bookmarkEnd w:id="3"/>
+    </w:p>
+    <w:p>
+      <w:r>
+        <w:t xml:space="preserve">The Administrator Workbench contains tools which allow an administrator to monitor and manage a Savior system’s users, virtues, virtual machines, and applications, as well as system resources, like shared file systems and printers. </w:t>
+      </w:r>
+    </w:p>
+    <w:p>
+      <w:pPr>
+        <w:pStyle w:val="Heading1"/>
+      </w:pPr>
+      <w:bookmarkStart w:id="4" w:name="_Toc536719364"/>
+      <w:r>
+        <w:t>Installation and Configuration</w:t>
+      </w:r>
       <w:bookmarkEnd w:id="4"/>
-    </w:p>
-    <w:p>
-      <w:r>
-        <w:t xml:space="preserve">The Administrator Workbench </w:t>
-      </w:r>
-      <w:r>
-        <w:t xml:space="preserve">contains tools which allow an administrator to monitor and manage a Savior system’s users, virtues, virtual machines, and applications, as well as system resources, like shared file systems and printers. </w:t>
-      </w:r>
-    </w:p>
-    <w:p>
-      <w:pPr>
-        <w:pStyle w:val="Heading1"/>
-      </w:pPr>
-      <w:bookmarkStart w:id="5" w:name="_Toc536719364"/>
-      <w:r>
-        <w:t>Installation and Configuration</w:t>
-      </w:r>
-      <w:bookmarkEnd w:id="5"/>
     </w:p>
     <w:p>
       <w:r>
@@ -3398,13 +3853,7 @@
         <w:ind w:left="449"/>
       </w:pPr>
       <w:r>
-        <w:t>To set up the Workbench, first connect to the Debian- or Ubuntu-</w:t>
-      </w:r>
-      <w:r>
-        <w:t xml:space="preserve">based Linux host, </w:t>
-      </w:r>
-      <w:r>
-        <w:t>and navigate to the unpacked workbench directory (this guide will assume it’s ~/workbench).</w:t>
+        <w:t>To set up the Workbench, first connect to the Debian- or Ubuntu-based Linux host, and navigate to the unpacked workbench directory (this guide will assume it’s ~/workbench).</w:t>
       </w:r>
     </w:p>
     <w:p>
@@ -3474,10 +3923,7 @@
         <w:ind w:left="867"/>
       </w:pPr>
       <w:r>
-        <w:t>and updating the ‘virtue-server’ address to match your d</w:t>
-      </w:r>
-      <w:r>
-        <w:t>atabase server address.</w:t>
+        <w:t>and updating the ‘virtue-server’ address to match your database server address.</w:t>
       </w:r>
     </w:p>
     <w:p>
@@ -3629,31 +4075,25 @@
         <w:ind w:left="89"/>
       </w:pPr>
       <w:r>
-        <w:t>Note that the address on whic</w:t>
-      </w:r>
-      <w:r>
-        <w:t>h the workbench gets deployed will need to be marked as safe in the cors settings of the backend.</w:t>
+        <w:t>Note that the address on which the workbench gets deployed will need to be marked as safe in the cors settings of the backend.</w:t>
       </w:r>
     </w:p>
     <w:p>
       <w:pPr>
         <w:pStyle w:val="Heading1"/>
       </w:pPr>
-      <w:bookmarkStart w:id="6" w:name="_Toc536719365"/>
+      <w:bookmarkStart w:id="5" w:name="_Toc536719365"/>
       <w:r>
         <w:t>Basics</w:t>
       </w:r>
-      <w:bookmarkEnd w:id="6"/>
+      <w:bookmarkEnd w:id="5"/>
     </w:p>
     <w:p>
       <w:pPr>
         <w:spacing w:before="120" w:after="120"/>
       </w:pPr>
       <w:r>
-        <w:t>N</w:t>
-      </w:r>
-      <w:r>
-        <w:t>avigation:</w:t>
+        <w:t>Navigation:</w:t>
       </w:r>
     </w:p>
     <w:p>
@@ -3750,10 +4190,7 @@
     </w:p>
     <w:p>
       <w:r>
-        <w:t>The workbench can be easily navigated by using the main menu at the top of the application, as well as through Breadcrumbs. The breadcrumbs allow the user to see their history, and backtrack up until their last main page. Loops are removed, to minimize the</w:t>
-      </w:r>
-      <w:r>
-        <w:t xml:space="preserve"> length of the list.</w:t>
+        <w:t>The workbench can be easily navigated by using the main menu at the top of the application, as well as through Breadcrumbs. The breadcrumbs allow the user to see their history, and backtrack up until their last main page. Loops are removed, to minimize the length of the list.</w:t>
       </w:r>
     </w:p>
     <w:p/>
@@ -3767,26 +4204,20 @@
       <w:pPr>
         <w:pStyle w:val="Heading2"/>
       </w:pPr>
-      <w:bookmarkStart w:id="7" w:name="_Toc536719366"/>
+      <w:bookmarkStart w:id="6" w:name="_Toc536719366"/>
       <w:r>
         <w:t>Authentication</w:t>
       </w:r>
-      <w:bookmarkEnd w:id="7"/>
-    </w:p>
-    <w:p>
-      <w:r>
-        <w:t xml:space="preserve">The workbench uses the same Active Directory instance as the Virtue-server, and all </w:t>
-      </w:r>
-      <w:r>
-        <w:t>workbench activity must take place in an authenticated session. On any authentication failure, the workbench will request a logout and return to the login page.</w:t>
-      </w:r>
-    </w:p>
-    <w:p>
-      <w:r>
-        <w:t>This webapp was written in Angular, and so has substantial built-in protection against XSS atta</w:t>
-      </w:r>
-      <w:r>
-        <w:t>cks. CSRF protection will be added in the future.</w:t>
+      <w:bookmarkEnd w:id="6"/>
+    </w:p>
+    <w:p>
+      <w:r>
+        <w:t>The workbench uses the same Active Directory instance as the Virtue-server, and all workbench activity must take place in an authenticated session. On any authentication failure, the workbench will request a logout and return to the login page.</w:t>
+      </w:r>
+    </w:p>
+    <w:p>
+      <w:r>
+        <w:t>This webapp was written in Angular, and so has substantial built-in protection against XSS attacks. CSRF protection will be added in the future.</w:t>
       </w:r>
     </w:p>
     <w:p/>
@@ -3904,12 +4335,12 @@
       <w:pPr>
         <w:pStyle w:val="Heading1"/>
       </w:pPr>
-      <w:bookmarkStart w:id="8" w:name="_Toc536719367"/>
+      <w:bookmarkStart w:id="7" w:name="_Toc536719367"/>
       <w:r>
         <w:lastRenderedPageBreak/>
         <w:t>Dashboard</w:t>
       </w:r>
-      <w:bookmarkEnd w:id="8"/>
+      <w:bookmarkEnd w:id="7"/>
     </w:p>
     <w:p>
       <w:r>
@@ -3919,18 +4350,12 @@
     <w:p/>
     <w:p>
       <w:r>
-        <w:t>Currently, the dashboard shows a list of the m</w:t>
-      </w:r>
-      <w:r>
-        <w:t>ost recent sensor events. In a future phase, once functionality is implemented to detect potential threats through the sensors, those notifications will be listed here, each with some actions the administrator may wish to take in response.</w:t>
-      </w:r>
-    </w:p>
-    <w:p>
-      <w:r>
-        <w:t>A future version</w:t>
-      </w:r>
-      <w:r>
-        <w:t xml:space="preserve"> will also enable the administrator to sort, filter, search, and download the logs.</w:t>
+        <w:t>Currently, the dashboard shows a list of the most recent sensor events. In a future phase, once functionality is implemented to detect potential threats through the sensors, those notifications will be listed here, each with some actions the administrator may wish to take in response.</w:t>
+      </w:r>
+    </w:p>
+    <w:p>
+      <w:r>
+        <w:t>A future version will also enable the administrator to sort, filter, search, and download the logs.</w:t>
       </w:r>
     </w:p>
     <w:p/>
@@ -4045,19 +4470,16 @@
       <w:pPr>
         <w:pStyle w:val="Heading1"/>
       </w:pPr>
-      <w:bookmarkStart w:id="9" w:name="_Toc536719368"/>
+      <w:bookmarkStart w:id="8" w:name="_Toc536719368"/>
       <w:r>
         <w:lastRenderedPageBreak/>
         <w:t>Global Settings</w:t>
       </w:r>
-      <w:bookmarkEnd w:id="9"/>
-    </w:p>
-    <w:p>
-      <w:r>
-        <w:t xml:space="preserve">The Settings views will allow the administrator to configure the Active Directory settings for the the system, permissions for Resources (file systems and printers), and settings for globally-applicable Sensors. Global sensor settings cannot be configured </w:t>
-      </w:r>
-      <w:r>
-        <w:t>from this version of the workbench; they, along with a history of previous global settings configurations, will be added in a future version.</w:t>
+      <w:bookmarkEnd w:id="8"/>
+    </w:p>
+    <w:p>
+      <w:r>
+        <w:t>The Settings views will allow the administrator to configure the Active Directory settings for the the system, permissions for Resources (file systems and printers), and settings for globally-applicable Sensors. Global sensor settings cannot be configured from this version of the workbench; they, along with a history of previous global settings configurations, will be added in a future version.</w:t>
       </w:r>
     </w:p>
     <w:p/>
@@ -4161,25 +4583,18 @@
       <w:pPr>
         <w:pStyle w:val="Heading1"/>
       </w:pPr>
-      <w:bookmarkStart w:id="10" w:name="_Toc536719369"/>
+      <w:bookmarkStart w:id="9" w:name="_Toc536719369"/>
       <w:r>
         <w:lastRenderedPageBreak/>
         <w:t>Global Settings – Printers</w:t>
       </w:r>
-      <w:bookmarkEnd w:id="10"/>
-    </w:p>
-    <w:p>
-      <w:r>
-        <w:t>F</w:t>
-      </w:r>
-      <w:r>
-        <w:t>rom the Printers pag</w:t>
-      </w:r>
-      <w:r>
-        <w:t>e, the administrator will be able to make new printers available to the system, manage their settings, and monitor their status. This page is not yet functional, and will be made so in a future version.</w:t>
-      </w:r>
-    </w:p>
-    <w:p/>
+      <w:bookmarkEnd w:id="9"/>
+    </w:p>
+    <w:p>
+      <w:r>
+        <w:t>From the Printers page, the administrator will be able to make new printers available to the system, manage their settings, and monitor their status. This page is not yet functional, and will be made so in a future version.</w:t>
+      </w:r>
+    </w:p>
     <w:p>
       <w:r>
         <w:rPr>
@@ -4277,18 +4692,15 @@
       <w:pPr>
         <w:pStyle w:val="Heading1"/>
       </w:pPr>
-      <w:bookmarkStart w:id="11" w:name="_Toc536719370"/>
+      <w:bookmarkStart w:id="10" w:name="_Toc536719370"/>
       <w:r>
         <w:t>Global Settings – File Systems</w:t>
       </w:r>
-      <w:bookmarkEnd w:id="11"/>
-    </w:p>
-    <w:p>
-      <w:r>
-        <w:t>F</w:t>
-      </w:r>
-      <w:r>
-        <w:t>rom the File Systems page, the administrator can make new file system endpoints available to the system, disconnect existing file systems, and set their maximum permissions.</w:t>
+      <w:bookmarkEnd w:id="10"/>
+    </w:p>
+    <w:p>
+      <w:r>
+        <w:t>From the File Systems page, the administrator can make new file system endpoints available to the system, disconnect existing file systems, and set their maximum permissions.</w:t>
       </w:r>
     </w:p>
     <w:p/>
@@ -4382,13 +4794,7 @@
         <w:rPr>
           <w:sz w:val="18"/>
         </w:rPr>
-        <w:t xml:space="preserve"> - File Syst</w:t>
-      </w:r>
-      <w:r>
-        <w:rPr>
-          <w:sz w:val="18"/>
-        </w:rPr>
-        <w:t xml:space="preserve">em Default Permissions </w:t>
+        <w:t xml:space="preserve"> - File System Default Permissions </w:t>
       </w:r>
       <w:r>
         <w:br w:type="page"/>
@@ -4398,12 +4804,12 @@
       <w:pPr>
         <w:pStyle w:val="Heading1"/>
       </w:pPr>
-      <w:bookmarkStart w:id="12" w:name="_Toc536719371"/>
+      <w:bookmarkStart w:id="11" w:name="_Toc536719371"/>
       <w:r>
         <w:lastRenderedPageBreak/>
         <w:t>Users</w:t>
       </w:r>
-      <w:bookmarkEnd w:id="12"/>
+      <w:bookmarkEnd w:id="11"/>
     </w:p>
     <w:p>
       <w:r>
@@ -4413,13 +4819,7 @@
     <w:p/>
     <w:p>
       <w:r>
-        <w:t>T</w:t>
-      </w:r>
-      <w:r>
-        <w:t xml:space="preserve">he administrator can add new users using the ‘Add User’ button at the top of the screen, as well as </w:t>
-      </w:r>
-      <w:r>
-        <w:t>disable, edit, duplicate, or delete existing ones using the sub-menu that appears on each row in the table.</w:t>
+        <w:t>The administrator can add new users using the ‘Add User’ button at the top of the screen, as well as disable, edit, duplicate, or delete existing ones using the sub-menu that appears on each row in the table.</w:t>
       </w:r>
     </w:p>
     <w:p>
@@ -4432,10 +4832,7 @@
         <w:spacing w:after="144"/>
       </w:pPr>
       <w:r>
-        <w:t xml:space="preserve">Disabled user accounts are grayed-out, and filters are provided above the table for filtering in or out all enabled or disabled users. Furthermore, </w:t>
-      </w:r>
-      <w:r>
-        <w:t>the table can be sorted by clicking the blue header on any sort-able column.</w:t>
+        <w:t>Disabled user accounts are grayed-out, and filters are provided above the table for filtering in or out all enabled or disabled users. Furthermore, the table can be sorted by clicking the blue header on any sort-able column.</w:t>
       </w:r>
     </w:p>
     <w:p>
@@ -4561,15 +4958,12 @@
       <w:pPr>
         <w:pStyle w:val="Heading1"/>
       </w:pPr>
-      <w:bookmarkStart w:id="13" w:name="_Toc536719372"/>
+      <w:bookmarkStart w:id="12" w:name="_Toc536719372"/>
       <w:r>
         <w:lastRenderedPageBreak/>
-        <w:t xml:space="preserve">Virtue </w:t>
-      </w:r>
-      <w:r>
-        <w:t>Templates</w:t>
-      </w:r>
-      <w:bookmarkEnd w:id="13"/>
+        <w:t>Virtue Templates</w:t>
+      </w:r>
+      <w:bookmarkEnd w:id="12"/>
     </w:p>
     <w:p>
       <w:pPr>
@@ -4584,10 +4978,7 @@
         <w:spacing w:after="144"/>
       </w:pPr>
       <w:r>
-        <w:t xml:space="preserve">The administrator can add new virtue templates using the ‘Add Virtue Template’ button at the top of the </w:t>
-      </w:r>
-      <w:r>
-        <w:t>screen, as well as disable, edit, duplicate, or delete existing ones using the sub-menu that appears on each row in the table.</w:t>
+        <w:t>The administrator can add new virtue templates using the ‘Add Virtue Template’ button at the top of the screen, as well as disable, edit, duplicate, or delete existing ones using the sub-menu that appears on each row in the table.</w:t>
       </w:r>
     </w:p>
     <w:p>
@@ -4595,10 +4986,7 @@
         <w:spacing w:after="144"/>
       </w:pPr>
       <w:r>
-        <w:t>Disabled virtues are grayed-out, and filters are provided above the table for filtering in or out all enabled or disabled virtues</w:t>
-      </w:r>
-      <w:r>
-        <w:t>. Furthermore, the table can be sorted by clicking the blue header on any sort-able column.</w:t>
+        <w:t>Disabled virtues are grayed-out, and filters are provided above the table for filtering in or out all enabled or disabled virtues. Furthermore, the table can be sorted by clicking the blue header on any sort-able column.</w:t>
       </w:r>
     </w:p>
     <w:p>
@@ -4614,10 +5002,7 @@
         <w:spacing w:after="144"/>
       </w:pPr>
       <w:r>
-        <w:t>Virtues are labeled with their administrator-d</w:t>
-      </w:r>
-      <w:r>
-        <w:t>efined color, as an organizational aid.</w:t>
+        <w:t>Virtues are labeled with their administrator-defined color, as an organizational aid.</w:t>
       </w:r>
     </w:p>
     <w:p/>
@@ -4720,25 +5105,19 @@
       <w:pPr>
         <w:pStyle w:val="Heading1"/>
       </w:pPr>
-      <w:bookmarkStart w:id="14" w:name="_Toc536719373"/>
+      <w:bookmarkStart w:id="13" w:name="_Toc536719373"/>
       <w:r>
         <w:lastRenderedPageBreak/>
         <w:t>Virtual Machine Templates</w:t>
       </w:r>
-      <w:bookmarkEnd w:id="14"/>
+      <w:bookmarkEnd w:id="13"/>
     </w:p>
     <w:p>
       <w:pPr>
         <w:spacing w:after="144"/>
       </w:pPr>
       <w:r>
-        <w:t>The Virtual Machine Templates view provides a list of all the virtual machine (VM</w:t>
-      </w:r>
-      <w:r>
-        <w:t>) templates that have been created, along wit</w:t>
-      </w:r>
-      <w:r>
-        <w:t>h some of their details.</w:t>
+        <w:t>The Virtual Machine Templates view provides a list of all the virtual machine (VM) templates that have been created, along with some of their details.</w:t>
       </w:r>
     </w:p>
     <w:p>
@@ -4746,13 +5125,7 @@
         <w:spacing w:after="144"/>
       </w:pPr>
       <w:r>
-        <w:t>The administrator can add new VM</w:t>
-      </w:r>
-      <w:r>
-        <w:t xml:space="preserve"> Templates using the ‘Add VM</w:t>
-      </w:r>
-      <w:r>
-        <w:t xml:space="preserve"> Template’ button at the top of the screen, as well as disable, edit, duplicate, or delete existing ones using the sub-menu that appears on each row.</w:t>
+        <w:t>The administrator can add new VM Templates using the ‘Add VM Template’ button at the top of the screen, as well as disable, edit, duplicate, or delete existing ones using the sub-menu that appears on each row.</w:t>
       </w:r>
     </w:p>
     <w:p>
@@ -4760,16 +5133,7 @@
         <w:spacing w:after="144"/>
       </w:pPr>
       <w:r>
-        <w:t>Disabled VM</w:t>
-      </w:r>
-      <w:r>
-        <w:t xml:space="preserve"> templa</w:t>
-      </w:r>
-      <w:r>
-        <w:t>tes are grayed-out, and filters are provided above the table for filtering in or out all enabled or disabled VM</w:t>
-      </w:r>
-      <w:r>
-        <w:t xml:space="preserve"> templates. The table can be sorted by clicking the blue header on any sort-able column.</w:t>
+        <w:t>Disabled VM templates are grayed-out, and filters are provided above the table for filtering in or out all enabled or disabled VM templates. The table can be sorted by clicking the blue header on any sort-able column.</w:t>
       </w:r>
     </w:p>
     <w:p>
@@ -4777,13 +5141,7 @@
         <w:spacing w:after="144"/>
       </w:pPr>
       <w:r>
-        <w:t>Click on any link in the table to navigate to a page for</w:t>
-      </w:r>
-      <w:r>
-        <w:t xml:space="preserve"> that particular VM</w:t>
-      </w:r>
-      <w:r>
-        <w:t xml:space="preserve"> template.</w:t>
+        <w:t>Click on any link in the table to navigate to a page for that particular VM template.</w:t>
       </w:r>
     </w:p>
     <w:p/>
@@ -4889,19 +5247,16 @@
       <w:pPr>
         <w:pStyle w:val="Heading1"/>
       </w:pPr>
-      <w:bookmarkStart w:id="15" w:name="_Toc536719374"/>
+      <w:bookmarkStart w:id="14" w:name="_Toc536719374"/>
       <w:r>
         <w:lastRenderedPageBreak/>
         <w:t>Applications</w:t>
       </w:r>
-      <w:bookmarkEnd w:id="15"/>
-    </w:p>
-    <w:p>
-      <w:r>
-        <w:t>The Applications view provides a list of all the applications that have been installed and added to virtual machines. In future versions, a</w:t>
-      </w:r>
-      <w:r>
-        <w:t>dministrators will be able to install and manage applications through the user interface.</w:t>
+      <w:bookmarkEnd w:id="14"/>
+    </w:p>
+    <w:p>
+      <w:r>
+        <w:t>The Applications view provides a list of all the applications that have been installed and added to virtual machines. In future versions, administrators will be able to install and manage applications through the user interface.</w:t>
       </w:r>
     </w:p>
     <w:p/>
@@ -5017,40 +5372,21 @@
     </w:p>
     <w:p>
       <w:pPr>
-        <w:rPr>
-          <w:rFonts w:asciiTheme="majorHAnsi" w:eastAsiaTheme="majorEastAsia" w:hAnsiTheme="majorHAnsi" w:cstheme="majorBidi"/>
-          <w:b/>
-          <w:bCs/>
-          <w:smallCaps/>
-          <w:sz w:val="36"/>
-          <w:szCs w:val="36"/>
-        </w:rPr>
-      </w:pPr>
-      <w:r>
-        <w:lastRenderedPageBreak/>
-        <w:br w:type="page"/>
-      </w:r>
-    </w:p>
-    <w:p>
-      <w:pPr>
         <w:pStyle w:val="Heading1"/>
       </w:pPr>
-      <w:bookmarkStart w:id="16" w:name="_Toc536719375"/>
+      <w:bookmarkStart w:id="15" w:name="_Toc536719375"/>
       <w:r>
         <w:lastRenderedPageBreak/>
         <w:t>Virtue Instances</w:t>
       </w:r>
-      <w:bookmarkEnd w:id="16"/>
+      <w:bookmarkEnd w:id="15"/>
     </w:p>
     <w:p>
       <w:pPr>
         <w:spacing w:after="144"/>
       </w:pPr>
       <w:r>
-        <w:t>The Virtue Instances</w:t>
-      </w:r>
-      <w:r>
-        <w:t xml:space="preserve"> view provides a list of all the actual Virtue instances in the system, along with their status and the names of their virtual machine instances.</w:t>
+        <w:t>The Virtue Instances view provides a list of all the actual Virtue instances in the system, along with their status and the names of their virtual machine instances.</w:t>
       </w:r>
     </w:p>
     <w:p>
@@ -5058,10 +5394,7 @@
         <w:spacing w:after="144"/>
       </w:pPr>
       <w:r>
-        <w:t>Each Virtue instance is labeled with the same administrator-defined color as the template they were created fr</w:t>
-      </w:r>
-      <w:r>
-        <w:t>om, and also comes with a link to the details page for that template.</w:t>
+        <w:t>Each Virtue instance is labeled with the same administrator-defined color as the template they were created from, and also comes with a link to the details page for that template.</w:t>
       </w:r>
     </w:p>
     <w:p>
@@ -5170,25 +5503,19 @@
       <w:pPr>
         <w:pStyle w:val="Heading1"/>
       </w:pPr>
-      <w:bookmarkStart w:id="17" w:name="_Toc536719376"/>
+      <w:bookmarkStart w:id="16" w:name="_Toc536719376"/>
       <w:r>
         <w:lastRenderedPageBreak/>
         <w:t>Virtual Machine Instances</w:t>
       </w:r>
-      <w:bookmarkEnd w:id="17"/>
+      <w:bookmarkEnd w:id="16"/>
     </w:p>
     <w:p>
       <w:pPr>
         <w:spacing w:after="144"/>
       </w:pPr>
       <w:r>
-        <w:t>T</w:t>
-      </w:r>
-      <w:r>
-        <w:t>he Virtu</w:t>
-      </w:r>
-      <w:r>
-        <w:t>al Machine Instances view provides a list of all the Virtual Machine instances in the system, along with their status, operating system type, and hostname.</w:t>
+        <w:t>The Virtual Machine Instances view provides a list of all the Virtual Machine instances in the system, along with their status, operating system type, and hostname.</w:t>
       </w:r>
     </w:p>
     <w:p>
@@ -5199,13 +5526,7 @@
     <w:p/>
     <w:p>
       <w:r>
-        <w:t xml:space="preserve">A link to the </w:t>
-      </w:r>
-      <w:r>
-        <w:t>details page for the template corresponding to each VM</w:t>
-      </w:r>
-      <w:r>
-        <w:t xml:space="preserve"> instance will be added in the future.</w:t>
+        <w:t>A link to the details page for the template corresponding to each VM instance will be added in the future.</w:t>
       </w:r>
     </w:p>
     <w:p/>
@@ -5309,25 +5630,19 @@
       <w:pPr>
         <w:pStyle w:val="Heading1"/>
       </w:pPr>
-      <w:bookmarkStart w:id="18" w:name="_Toc536719377"/>
+      <w:bookmarkStart w:id="17" w:name="_Toc536719377"/>
       <w:r>
         <w:lastRenderedPageBreak/>
         <w:t>User details – View mode</w:t>
       </w:r>
-      <w:bookmarkEnd w:id="18"/>
+      <w:bookmarkEnd w:id="17"/>
     </w:p>
     <w:p>
       <w:pPr>
         <w:spacing w:after="144"/>
       </w:pPr>
       <w:r>
-        <w:t>T</w:t>
-      </w:r>
-      <w:r>
-        <w:t xml:space="preserve">he View User page allows the administrator to view a </w:t>
-      </w:r>
-      <w:r>
-        <w:t>user’s roles and assigned templates, as well as enable or disable their account. For convenience, those assigned templates are linked, so the administrator can navigate there directly, if they wish to change something about a user’s virtue.</w:t>
+        <w:t>The View User page allows the administrator to view a user’s roles and assigned templates, as well as enable or disable their account. For convenience, those assigned templates are linked, so the administrator can navigate there directly, if they wish to change something about a user’s virtue.</w:t>
       </w:r>
     </w:p>
     <w:p>
@@ -5335,10 +5650,7 @@
         <w:spacing w:after="144"/>
       </w:pPr>
       <w:r>
-        <w:t>At the bottom a</w:t>
-      </w:r>
-      <w:r>
-        <w:t xml:space="preserve">re two buttons: </w:t>
+        <w:t xml:space="preserve">At the bottom are two buttons: </w:t>
       </w:r>
     </w:p>
     <w:p>
@@ -5466,25 +5778,19 @@
       <w:pPr>
         <w:pStyle w:val="Heading1"/>
       </w:pPr>
-      <w:bookmarkStart w:id="19" w:name="_Toc536719378"/>
+      <w:bookmarkStart w:id="18" w:name="_Toc536719378"/>
       <w:r>
         <w:lastRenderedPageBreak/>
         <w:t>User details – Edit mode</w:t>
       </w:r>
-      <w:bookmarkEnd w:id="19"/>
+      <w:bookmarkEnd w:id="18"/>
     </w:p>
     <w:p>
       <w:pPr>
         <w:spacing w:after="144"/>
       </w:pPr>
       <w:r>
-        <w:t>T</w:t>
-      </w:r>
-      <w:r>
-        <w:t>he Edit User page allow</w:t>
-      </w:r>
-      <w:r>
-        <w:t xml:space="preserve">s the administrator to edit a user’s roles and assigned templates. Changes here are </w:t>
+        <w:t xml:space="preserve">The Edit User page allows the administrator to edit a user’s roles and assigned templates. Changes here are </w:t>
       </w:r>
       <w:r>
         <w:rPr>
@@ -5510,10 +5816,7 @@
         <w:spacing w:after="202"/>
       </w:pPr>
       <w:r>
-        <w:t xml:space="preserve">Templates:  Add templates to give the </w:t>
-      </w:r>
-      <w:r>
-        <w:t>user access to those types of Virtue.</w:t>
+        <w:t>Templates:  Add templates to give the user access to those types of Virtue.</w:t>
       </w:r>
     </w:p>
     <w:p>
@@ -5521,10 +5824,7 @@
         <w:spacing w:after="144"/>
       </w:pPr>
       <w:r>
-        <w:t>Navigation to the user’s assigned templates is turned off in this mode, to lessen the likelihood of the user leaving the page without realizing their changes haven’t been saved. Toggling the user’s status is also disab</w:t>
-      </w:r>
-      <w:r>
-        <w:t>led.</w:t>
+        <w:t>Navigation to the user’s assigned templates is turned off in this mode, to lessen the likelihood of the user leaving the page without realizing their changes haven’t been saved. Toggling the user’s status is also disabled.</w:t>
       </w:r>
     </w:p>
     <w:p>
@@ -5568,10 +5868,7 @@
         <w:spacing w:after="144"/>
       </w:pPr>
       <w:r>
-        <w:t xml:space="preserve">‘Save and return’ will save your changes and take you back to whichever page you </w:t>
-      </w:r>
-      <w:r>
-        <w:t>were last on before you came to this one.</w:t>
+        <w:t>‘Save and return’ will save your changes and take you back to whichever page you were last on before you came to this one.</w:t>
       </w:r>
     </w:p>
     <w:p/>
@@ -5675,25 +5972,19 @@
       <w:pPr>
         <w:pStyle w:val="Heading1"/>
       </w:pPr>
-      <w:bookmarkStart w:id="20" w:name="_Toc536719379"/>
+      <w:bookmarkStart w:id="19" w:name="_Toc536719379"/>
       <w:r>
         <w:lastRenderedPageBreak/>
         <w:t>User details – Create/Duplicate mode</w:t>
       </w:r>
-      <w:bookmarkEnd w:id="20"/>
+      <w:bookmarkEnd w:id="19"/>
     </w:p>
     <w:p>
       <w:pPr>
         <w:spacing w:after="144"/>
       </w:pPr>
       <w:r>
-        <w:t>T</w:t>
-      </w:r>
-      <w:r>
-        <w:t>he Create and Duplicate User pages allow the administrator to create a new User. Duplicate mode is Create mode with al</w:t>
-      </w:r>
-      <w:r>
-        <w:t>l fields pre-filled with an existing user’s information.</w:t>
+        <w:t>The Create and Duplicate User pages allow the administrator to create a new User. Duplicate mode is Create mode with all fields pre-filled with an existing user’s information.</w:t>
       </w:r>
     </w:p>
     <w:p>
@@ -5817,34 +6108,19 @@
       <w:pPr>
         <w:pStyle w:val="Heading1"/>
       </w:pPr>
-      <w:bookmarkStart w:id="21" w:name="_Toc536719380"/>
+      <w:bookmarkStart w:id="20" w:name="_Toc536719380"/>
       <w:r>
         <w:lastRenderedPageBreak/>
         <w:t>Virtue details – View mode</w:t>
       </w:r>
-      <w:bookmarkEnd w:id="21"/>
+      <w:bookmarkEnd w:id="20"/>
     </w:p>
     <w:p>
       <w:pPr>
         <w:spacing w:after="144"/>
       </w:pPr>
       <w:r>
-        <w:t>T</w:t>
-      </w:r>
-      <w:r>
-        <w:t>he</w:t>
-      </w:r>
-      <w:r>
-        <w:t xml:space="preserve"> View Virtue page allows the administrator to view a virtue template’s settings, assigned VM</w:t>
-      </w:r>
-      <w:r>
-        <w:t xml:space="preserve"> templates, the users who have been granted use of the template, as well as the Virtue Instances which have been created from the template. For convenience, those a</w:t>
-      </w:r>
-      <w:r>
-        <w:t>ssigned VM</w:t>
-      </w:r>
-      <w:r>
-        <w:t xml:space="preserve"> templates are linked, so the user can navigate there directly.</w:t>
+        <w:t>The View Virtue page allows the administrator to view a virtue template’s settings, assigned VM templates, the users who have been granted use of the template, as well as the Virtue Instances which have been created from the template. For convenience, those assigned VM templates are linked, so the user can navigate there directly.</w:t>
       </w:r>
     </w:p>
     <w:p>
@@ -5852,13 +6128,7 @@
         <w:spacing w:after="144"/>
       </w:pPr>
       <w:r>
-        <w:t>Each virtue has a version number, which simply counts how many times this virtue has been edited - This allows an administrator to discern between a running Virtue created from a par</w:t>
-      </w:r>
-      <w:r>
-        <w:t>ticular template, and a different running Virtue created from an earlier (perhaps flawed) version of the same template. In the future, a new tab will be added to track the history of changes made to the virtue, so previous versions can be compared, and pos</w:t>
-      </w:r>
-      <w:r>
-        <w:t>sibly restored.</w:t>
+        <w:t>Each virtue has a version number, which simply counts how many times this virtue has been edited - This allows an administrator to discern between a running Virtue created from a particular template, and a different running Virtue created from an earlier (perhaps flawed) version of the same template. In the future, a new tab will be added to track the history of changes made to the virtue, so previous versions can be compared, and possibly restored.</w:t>
       </w:r>
     </w:p>
     <w:p>
@@ -5998,25 +6268,19 @@
       <w:pPr>
         <w:pStyle w:val="Heading1"/>
       </w:pPr>
-      <w:bookmarkStart w:id="22" w:name="_Toc536719381"/>
+      <w:bookmarkStart w:id="21" w:name="_Toc536719381"/>
       <w:r>
         <w:lastRenderedPageBreak/>
-        <w:t xml:space="preserve">Virtue </w:t>
-      </w:r>
-      <w:r>
-        <w:t>details – Edit mode</w:t>
-      </w:r>
-      <w:bookmarkEnd w:id="22"/>
+        <w:t>Virtue details – Edit mode</w:t>
+      </w:r>
+      <w:bookmarkEnd w:id="21"/>
     </w:p>
     <w:p>
       <w:pPr>
         <w:spacing w:after="144"/>
       </w:pPr>
       <w:r>
-        <w:t>E</w:t>
-      </w:r>
-      <w:r>
-        <w:t>dit mode shows all the same information as View mode (above), but is read-only. The remaining sections of the Virtue Details View will be shown in Edit mode.</w:t>
+        <w:t>Edit mode shows all the same information as View mode (above), but is read-only. The remaining sections of the Virtue Details View will be shown in Edit mode.</w:t>
       </w:r>
     </w:p>
     <w:p>
@@ -6024,10 +6288,7 @@
         <w:spacing w:after="144"/>
       </w:pPr>
       <w:r>
-        <w:t>The Edit Virtue page allows the administrator to edit a virtue template’s s</w:t>
-      </w:r>
-      <w:r>
-        <w:t xml:space="preserve">ettings and assigned virtual machine templates. Changes here are </w:t>
+        <w:t xml:space="preserve">The Edit Virtue page allows the administrator to edit a virtue template’s settings and assigned virtual machine templates. Changes here are </w:t>
       </w:r>
       <w:r>
         <w:rPr>
@@ -6053,10 +6314,7 @@
         <w:spacing w:after="144"/>
       </w:pPr>
       <w:r>
-        <w:t>Navigation to the</w:t>
-      </w:r>
-      <w:r>
-        <w:t xml:space="preserve"> virtue’s assigned templates is turned off in this mode, to lessen the likelihood of the user leaving the page without realizing their changes haven’t been saved. Toggling the virtue’s status is also disabled.</w:t>
+        <w:t>Navigation to the virtue’s assigned templates is turned off in this mode, to lessen the likelihood of the user leaving the page without realizing their changes haven’t been saved. Toggling the virtue’s status is also disabled.</w:t>
       </w:r>
     </w:p>
     <w:p/>
@@ -6153,13 +6411,7 @@
         <w:rPr>
           <w:sz w:val="18"/>
         </w:rPr>
-        <w:t xml:space="preserve"> - </w:t>
-      </w:r>
-      <w:r>
-        <w:rPr>
-          <w:sz w:val="18"/>
-        </w:rPr>
-        <w:t>Edit Virtue Template</w:t>
+        <w:t xml:space="preserve"> - Edit Virtue Template</w:t>
       </w:r>
       <w:r>
         <w:br w:type="page"/>
@@ -6169,25 +6421,19 @@
       <w:pPr>
         <w:pStyle w:val="Heading1"/>
       </w:pPr>
-      <w:bookmarkStart w:id="23" w:name="_Toc536719382"/>
+      <w:bookmarkStart w:id="22" w:name="_Toc536719382"/>
       <w:r>
         <w:lastRenderedPageBreak/>
         <w:t>Virtue details – Add Virtual Machine Templates</w:t>
       </w:r>
-      <w:bookmarkEnd w:id="23"/>
+      <w:bookmarkEnd w:id="22"/>
     </w:p>
     <w:p>
       <w:pPr>
         <w:spacing w:after="144"/>
       </w:pPr>
       <w:r>
-        <w:t>F</w:t>
-      </w:r>
-      <w:r>
-        <w:t>rom this pop-up, the administrator can add and remove VM</w:t>
-      </w:r>
-      <w:r>
-        <w:t xml:space="preserve"> templates to/from the Virtue.</w:t>
+        <w:t>From this pop-up, the administrator can add and remove VM templates to/from the Virtue.</w:t>
       </w:r>
     </w:p>
     <w:p>
@@ -6195,10 +6441,7 @@
         <w:spacing w:after="144"/>
       </w:pPr>
       <w:r>
-        <w:t>Select VM Templates to add using the check boxes on the left hand-side of the table, or select/des</w:t>
-      </w:r>
-      <w:r>
-        <w:t>elect all templates using the checkbox on the left side of the header.</w:t>
+        <w:t>Select VM Templates to add using the check boxes on the left hand-side of the table, or select/deselect all templates using the checkbox on the left side of the header.</w:t>
       </w:r>
     </w:p>
     <w:p>
@@ -6214,10 +6457,7 @@
         <w:spacing w:after="144"/>
       </w:pPr>
       <w:r>
-        <w:t xml:space="preserve">Like the other tables in this system, this table can be sorted on any column with a </w:t>
-      </w:r>
-      <w:r>
-        <w:t>blue header, by clicking on that header.</w:t>
+        <w:t>Like the other tables in this system, this table can be sorted on any column with a blue header, by clicking on that header.</w:t>
       </w:r>
     </w:p>
     <w:p>
@@ -6328,25 +6568,19 @@
       <w:pPr>
         <w:pStyle w:val="Heading1"/>
       </w:pPr>
-      <w:bookmarkStart w:id="24" w:name="_Toc536719383"/>
+      <w:bookmarkStart w:id="23" w:name="_Toc536719383"/>
       <w:r>
         <w:lastRenderedPageBreak/>
         <w:t>Virtue details – Virtue General Settings</w:t>
       </w:r>
-      <w:bookmarkEnd w:id="24"/>
+      <w:bookmarkEnd w:id="23"/>
     </w:p>
     <w:p>
       <w:pPr>
         <w:spacing w:after="144"/>
       </w:pPr>
       <w:r>
-        <w:t>F</w:t>
-      </w:r>
-      <w:r>
-        <w:t xml:space="preserve">rom the Virtue Settings tab, the administrator can manage many aspects of the Virtue </w:t>
-      </w:r>
-      <w:r>
-        <w:t>Template. These settings are broken up into four sub-tabs: General, Network, Resources, and Sensors.</w:t>
+        <w:t>From the Virtue Settings tab, the administrator can manage many aspects of the Virtue Template. These settings are broken up into four sub-tabs: General, Network, Resources, and Sensors.</w:t>
       </w:r>
     </w:p>
     <w:p>
@@ -6362,10 +6596,7 @@
         <w:spacing w:after="144"/>
       </w:pPr>
       <w:r>
-        <w:t>Virtues can be given a color as an organizational aid. This</w:t>
-      </w:r>
-      <w:r>
-        <w:t xml:space="preserve"> color will show up wherever that Virtue shows up in the workbench, as well as in the Desktop App. Administrators can click on the colored square to bring up a selection of colors options.</w:t>
+        <w:t>Virtues can be given a color as an organizational aid. This color will show up wherever that Virtue shows up in the workbench, as well as in the Desktop App. Administrators can click on the colored square to bring up a selection of colors options.</w:t>
       </w:r>
     </w:p>
     <w:p>
@@ -6373,10 +6604,7 @@
         <w:spacing w:after="144"/>
       </w:pPr>
       <w:r>
-        <w:t>Virtues can also be granted clipboard permissions, to allow that v</w:t>
-      </w:r>
-      <w:r>
-        <w:t xml:space="preserve">irtue to copy and paste data to/from a separate virtue. Add a new permission by clicking on the </w:t>
+        <w:t xml:space="preserve">Virtues can also be granted clipboard permissions, to allow that virtue to copy and paste data to/from a separate virtue. Add a new permission by clicking on the </w:t>
       </w:r>
       <w:r>
         <w:rPr>
@@ -6543,25 +6771,19 @@
       <w:pPr>
         <w:pStyle w:val="Heading1"/>
       </w:pPr>
-      <w:bookmarkStart w:id="25" w:name="_Toc536719384"/>
+      <w:bookmarkStart w:id="24" w:name="_Toc536719384"/>
       <w:r>
         <w:lastRenderedPageBreak/>
         <w:t>Virtue details – Change Virtue Color</w:t>
       </w:r>
-      <w:bookmarkEnd w:id="25"/>
+      <w:bookmarkEnd w:id="24"/>
     </w:p>
     <w:p>
       <w:pPr>
         <w:spacing w:after="144"/>
       </w:pPr>
       <w:r>
-        <w:t>F</w:t>
-      </w:r>
-      <w:r>
-        <w:t xml:space="preserve">rom this pop-up, the </w:t>
-      </w:r>
-      <w:r>
-        <w:t>administrator can select a color to label the virtue with. The default color options are standard, high-contrast, html colors, but in the future an option to define custom colors will be added.</w:t>
+        <w:t>From this pop-up, the administrator can select a color to label the virtue with. The default color options are standard, high-contrast, html colors, but in the future an option to define custom colors will be added.</w:t>
       </w:r>
     </w:p>
     <w:p>
@@ -6569,10 +6791,7 @@
         <w:spacing w:after="144"/>
       </w:pPr>
       <w:r>
-        <w:t>Select ‘Submit’ to add the selected templates to this virtue,</w:t>
-      </w:r>
-      <w:r>
-        <w:t xml:space="preserve"> or ‘Cancel’ to discard your changes.</w:t>
+        <w:t>Select ‘Submit’ to add the selected templates to this virtue, or ‘Cancel’ to discard your changes.</w:t>
       </w:r>
     </w:p>
     <w:p>
@@ -6678,25 +6897,19 @@
       <w:pPr>
         <w:pStyle w:val="Heading1"/>
       </w:pPr>
-      <w:bookmarkStart w:id="26" w:name="_Toc536719385"/>
+      <w:bookmarkStart w:id="25" w:name="_Toc536719385"/>
       <w:r>
         <w:lastRenderedPageBreak/>
         <w:t>Virtue details – Add Clipboard Permissions</w:t>
       </w:r>
-      <w:bookmarkEnd w:id="26"/>
+      <w:bookmarkEnd w:id="25"/>
     </w:p>
     <w:p>
       <w:pPr>
         <w:spacing w:after="144"/>
       </w:pPr>
       <w:r>
-        <w:t>F</w:t>
-      </w:r>
-      <w:r>
-        <w:t>rom this pop-up the administrator can select virtues to grant permission to copy/paste to/from thi</w:t>
-      </w:r>
-      <w:r>
-        <w:t>s virtue.</w:t>
+        <w:t>From this pop-up the administrator can select virtues to grant permission to copy/paste to/from this virtue.</w:t>
       </w:r>
     </w:p>
     <w:p>
@@ -6814,25 +7027,19 @@
       <w:pPr>
         <w:pStyle w:val="Heading1"/>
       </w:pPr>
-      <w:bookmarkStart w:id="27" w:name="_Toc536719386"/>
+      <w:bookmarkStart w:id="26" w:name="_Toc536719386"/>
       <w:r>
         <w:lastRenderedPageBreak/>
         <w:t>Virtue details – Virtue General Settings 2</w:t>
       </w:r>
-      <w:bookmarkEnd w:id="27"/>
+      <w:bookmarkEnd w:id="26"/>
     </w:p>
     <w:p>
       <w:pPr>
         <w:spacing w:after="144"/>
       </w:pPr>
       <w:r>
-        <w:t>T</w:t>
-      </w:r>
-      <w:r>
-        <w:t xml:space="preserve">his </w:t>
-      </w:r>
-      <w:r>
-        <w:t>page shows the result of the previous two pages’ changes to the Color and Clipboard Permissions settings.</w:t>
+        <w:t>This page shows the result of the previous two pages’ changes to the Color and Clipboard Permissions settings.</w:t>
       </w:r>
     </w:p>
     <w:p>
@@ -6937,25 +7144,19 @@
       <w:pPr>
         <w:pStyle w:val="Heading1"/>
       </w:pPr>
-      <w:bookmarkStart w:id="28" w:name="_Toc536719387"/>
+      <w:bookmarkStart w:id="27" w:name="_Toc536719387"/>
       <w:r>
         <w:lastRenderedPageBreak/>
         <w:t>Virtue details –  Virtue Network Permissions</w:t>
       </w:r>
-      <w:bookmarkEnd w:id="28"/>
+      <w:bookmarkEnd w:id="27"/>
     </w:p>
     <w:p>
       <w:pPr>
         <w:spacing w:after="144"/>
       </w:pPr>
       <w:r>
-        <w:t>T</w:t>
-      </w:r>
-      <w:r>
-        <w:t>h</w:t>
-      </w:r>
-      <w:r>
-        <w:t>e Network tab allows the Administrator to manage any number of network permissions for this virtue.</w:t>
+        <w:t>The Network tab allows the Administrator to manage any number of network permissions for this virtue.</w:t>
       </w:r>
     </w:p>
     <w:p>
@@ -7068,25 +7269,19 @@
       <w:pPr>
         <w:pStyle w:val="Heading1"/>
       </w:pPr>
-      <w:bookmarkStart w:id="29" w:name="_Toc536719388"/>
+      <w:bookmarkStart w:id="28" w:name="_Toc536719388"/>
       <w:r>
         <w:lastRenderedPageBreak/>
-        <w:t xml:space="preserve">Virtue details – </w:t>
-      </w:r>
-      <w:r>
-        <w:t>Manage Virtue Resources</w:t>
-      </w:r>
-      <w:bookmarkEnd w:id="29"/>
+        <w:t>Virtue details – Manage Virtue Resources</w:t>
+      </w:r>
+      <w:bookmarkEnd w:id="28"/>
     </w:p>
     <w:p>
       <w:pPr>
         <w:spacing w:after="144"/>
       </w:pPr>
       <w:r>
-        <w:t>F</w:t>
-      </w:r>
-      <w:r>
-        <w:t>rom the Resources tab, the administrator can manage this virtue’s access to the system’s known File Systems and Printers (see Global Settings Pages).</w:t>
+        <w:t>From the Resources tab, the administrator can manage this virtue’s access to the system’s known File Systems and Printers (see Global Settings Pages).</w:t>
       </w:r>
     </w:p>
     <w:p>
@@ -7094,10 +7289,7 @@
         <w:spacing w:after="144"/>
       </w:pPr>
       <w:r>
-        <w:t>File Systems come in with their default global permissions, but can be customize</w:t>
-      </w:r>
-      <w:r>
-        <w:t>d for each virtue.</w:t>
+        <w:t>File Systems come in with their default global permissions, but can be customized for each virtue.</w:t>
       </w:r>
     </w:p>
     <w:p>
@@ -7260,25 +7452,19 @@
       <w:pPr>
         <w:pStyle w:val="Heading1"/>
       </w:pPr>
-      <w:bookmarkStart w:id="30" w:name="_Toc536719389"/>
+      <w:bookmarkStart w:id="29" w:name="_Toc536719389"/>
       <w:r>
         <w:lastRenderedPageBreak/>
         <w:t>Virtue details – Add File Systems</w:t>
       </w:r>
-      <w:bookmarkEnd w:id="30"/>
+      <w:bookmarkEnd w:id="29"/>
     </w:p>
     <w:p>
       <w:pPr>
         <w:spacing w:after="144"/>
       </w:pPr>
       <w:r>
-        <w:t>F</w:t>
-      </w:r>
-      <w:r>
-        <w:t>rom this pop-up the admin</w:t>
-      </w:r>
-      <w:r>
-        <w:t>istrator can view the properties of available file systems, and select which one(s) to grant the virtue access to.</w:t>
+        <w:t>From this pop-up the administrator can view the properties of available file systems, and select which one(s) to grant the virtue access to.</w:t>
       </w:r>
     </w:p>
     <w:p>
@@ -7396,22 +7582,19 @@
       <w:pPr>
         <w:pStyle w:val="Heading1"/>
       </w:pPr>
-      <w:bookmarkStart w:id="31" w:name="_Toc536719390"/>
+      <w:bookmarkStart w:id="30" w:name="_Toc536719390"/>
       <w:r>
         <w:lastRenderedPageBreak/>
         <w:t>Virtue details – Add Printer</w:t>
       </w:r>
-      <w:bookmarkEnd w:id="31"/>
+      <w:bookmarkEnd w:id="30"/>
     </w:p>
     <w:p>
       <w:pPr>
         <w:spacing w:after="144"/>
       </w:pPr>
       <w:r>
-        <w:t>F</w:t>
-      </w:r>
-      <w:r>
-        <w:t>rom this pop-up the administrator can view the properties of available printers, and select which one(s) to grant the virtue access to.</w:t>
+        <w:t>From this pop-up the administrator can view the properties of available printers, and select which one(s) to grant the virtue access to.</w:t>
       </w:r>
     </w:p>
     <w:p>
@@ -7419,10 +7602,7 @@
         <w:spacing w:after="144"/>
       </w:pPr>
       <w:r>
-        <w:t>Select ‘Submit’ to add the selected printers</w:t>
-      </w:r>
-      <w:r>
-        <w:t xml:space="preserve"> to this virtue, or ‘Cancel’ to discard your changes.</w:t>
+        <w:t>Select ‘Submit’ to add the selected printers to this virtue, or ‘Cancel’ to discard your changes.</w:t>
       </w:r>
     </w:p>
     <w:p>
@@ -7532,25 +7712,19 @@
       <w:pPr>
         <w:pStyle w:val="Heading1"/>
       </w:pPr>
-      <w:bookmarkStart w:id="32" w:name="_Toc536719391"/>
+      <w:bookmarkStart w:id="31" w:name="_Toc536719391"/>
       <w:r>
         <w:lastRenderedPageBreak/>
         <w:t>Virtue details – File System and Printer changes applied</w:t>
       </w:r>
-      <w:bookmarkEnd w:id="32"/>
+      <w:bookmarkEnd w:id="31"/>
     </w:p>
     <w:p>
       <w:pPr>
         <w:spacing w:after="144"/>
       </w:pPr>
       <w:r>
-        <w:t>T</w:t>
-      </w:r>
-      <w:r>
-        <w:t>his page shows the results of adding a file system, changing both fi</w:t>
-      </w:r>
-      <w:r>
-        <w:t>le systems’ permissions, and attaching a new printer.</w:t>
+        <w:t>This page shows the results of adding a file system, changing both file systems’ permissions, and attaching a new printer.</w:t>
       </w:r>
     </w:p>
     <w:p>
@@ -7655,25 +7829,19 @@
       <w:pPr>
         <w:pStyle w:val="Heading1"/>
       </w:pPr>
-      <w:bookmarkStart w:id="33" w:name="_Toc536719392"/>
+      <w:bookmarkStart w:id="32" w:name="_Toc536719392"/>
       <w:r>
         <w:lastRenderedPageBreak/>
         <w:t>Virtue details – Manage Virtue Sensors</w:t>
       </w:r>
-      <w:bookmarkEnd w:id="33"/>
+      <w:bookmarkEnd w:id="32"/>
     </w:p>
     <w:p>
       <w:pPr>
         <w:spacing w:after="144"/>
       </w:pPr>
       <w:r>
-        <w:t>T</w:t>
-      </w:r>
-      <w:r>
-        <w:t xml:space="preserve">his tab would allow the administrator to set the vigilance levels for the </w:t>
-      </w:r>
-      <w:r>
-        <w:t>sensors on this virtue. Sensors would come in with a default, globally-defined, value. This functionality may be implemented in a later version.</w:t>
+        <w:t>This tab would allow the administrator to set the vigilance levels for the sensors on this virtue. Sensors would come in with a default, globally-defined, value. This functionality may be implemented in a later version.</w:t>
       </w:r>
     </w:p>
     <w:p>
@@ -7778,25 +7946,19 @@
       <w:pPr>
         <w:pStyle w:val="Heading1"/>
       </w:pPr>
-      <w:bookmarkStart w:id="34" w:name="_Toc536719393"/>
+      <w:bookmarkStart w:id="33" w:name="_Toc536719393"/>
       <w:r>
         <w:lastRenderedPageBreak/>
         <w:t>Virtue details – Virtue Usage</w:t>
       </w:r>
-      <w:bookmarkEnd w:id="34"/>
+      <w:bookmarkEnd w:id="33"/>
     </w:p>
     <w:p>
       <w:pPr>
         <w:spacing w:after="144"/>
       </w:pPr>
       <w:r>
-        <w:t>T</w:t>
-      </w:r>
-      <w:r>
-        <w:t>hi</w:t>
-      </w:r>
-      <w:r>
-        <w:t>s allows the user to view the places where this virtue template is being used or referenced.</w:t>
+        <w:t>This allows the user to view the places where this virtue template is being used or referenced.</w:t>
       </w:r>
     </w:p>
     <w:p>
@@ -7812,10 +7974,7 @@
         <w:spacing w:after="144"/>
       </w:pPr>
       <w:r>
-        <w:t>In the futur</w:t>
-      </w:r>
-      <w:r>
-        <w:t>e, the virtues which have been given clipboard permissions to this one will be included here as well.</w:t>
+        <w:t>In the future, the virtues which have been given clipboard permissions to this one will be included here as well.</w:t>
       </w:r>
     </w:p>
     <w:p>
@@ -7925,25 +8084,19 @@
       <w:pPr>
         <w:pStyle w:val="Heading1"/>
       </w:pPr>
-      <w:bookmarkStart w:id="35" w:name="_Toc536719394"/>
+      <w:bookmarkStart w:id="34" w:name="_Toc536719394"/>
       <w:r>
         <w:lastRenderedPageBreak/>
         <w:t>Virtual Machine details – View Page</w:t>
       </w:r>
-      <w:bookmarkEnd w:id="35"/>
+      <w:bookmarkEnd w:id="34"/>
     </w:p>
     <w:p>
       <w:pPr>
         <w:spacing w:after="144"/>
       </w:pPr>
       <w:r>
-        <w:t>F</w:t>
-      </w:r>
-      <w:r>
-        <w:t xml:space="preserve">rom the Virtual Machine </w:t>
-      </w:r>
-      <w:r>
-        <w:t>Template View page, the administrator can view details about the VM template, as well as enable/disable it.</w:t>
+        <w:t>From the Virtual Machine Template View page, the administrator can view details about the VM template, as well as enable/disable it.</w:t>
       </w:r>
     </w:p>
     <w:p>
@@ -8061,22 +8214,19 @@
       <w:pPr>
         <w:pStyle w:val="Heading1"/>
       </w:pPr>
-      <w:bookmarkStart w:id="36" w:name="_Toc536719395"/>
+      <w:bookmarkStart w:id="35" w:name="_Toc536719395"/>
       <w:r>
         <w:lastRenderedPageBreak/>
         <w:t>Virtual Machine details – Edit Page</w:t>
       </w:r>
-      <w:bookmarkEnd w:id="36"/>
+      <w:bookmarkEnd w:id="35"/>
     </w:p>
     <w:p>
       <w:pPr>
         <w:spacing w:after="144"/>
       </w:pPr>
       <w:r>
-        <w:t>O</w:t>
-      </w:r>
-      <w:r>
-        <w:t>n the Virtual Machine Template Edit screen, the administrator can manage the VM’s attributes.</w:t>
+        <w:t>On the Virtual Machine Template Edit screen, the administrator can manage the VM’s attributes.</w:t>
       </w:r>
     </w:p>
     <w:p>
@@ -8084,10 +8234,7 @@
         <w:spacing w:after="144"/>
       </w:pPr>
       <w:r>
-        <w:t>Use the dropdown to select the operating system for the VM to use – currently either Li</w:t>
-      </w:r>
-      <w:r>
-        <w:t>nux or Windows.</w:t>
+        <w:t>Use the dropdown to select the operating system for the VM to use – currently either Linux or Windows.</w:t>
       </w:r>
     </w:p>
     <w:p>
@@ -8205,25 +8352,19 @@
       <w:pPr>
         <w:pStyle w:val="Heading1"/>
       </w:pPr>
-      <w:bookmarkStart w:id="37" w:name="_Toc536719396"/>
+      <w:bookmarkStart w:id="36" w:name="_Toc536719396"/>
       <w:r>
         <w:lastRenderedPageBreak/>
         <w:t>Virtual Machine details – Add Applications</w:t>
       </w:r>
-      <w:bookmarkEnd w:id="37"/>
+      <w:bookmarkEnd w:id="36"/>
     </w:p>
     <w:p>
       <w:pPr>
         <w:spacing w:after="144"/>
       </w:pPr>
       <w:r>
-        <w:t>T</w:t>
-      </w:r>
-      <w:r>
-        <w:t xml:space="preserve">his pop-up shows the </w:t>
-      </w:r>
-      <w:r>
-        <w:t>selection of applications which can be given to this machine.</w:t>
+        <w:t>This pop-up shows the selection of applications which can be given to this machine.</w:t>
       </w:r>
     </w:p>
     <w:p>
@@ -8239,10 +8380,7 @@
         <w:spacing w:after="144"/>
       </w:pPr>
       <w:r>
-        <w:t>Applications can be selected individually using the checkboxes on t</w:t>
-      </w:r>
-      <w:r>
-        <w:t>he left, or they can all be selected/deselected using the master checkbox in the header.</w:t>
+        <w:t>Applications can be selected individually using the checkboxes on the left, or they can all be selected/deselected using the master checkbox in the header.</w:t>
       </w:r>
     </w:p>
     <w:p>
@@ -8350,13 +8488,7 @@
         <w:rPr>
           <w:sz w:val="18"/>
         </w:rPr>
-        <w:t xml:space="preserve"> - Edit Virtual Machine Template</w:t>
-      </w:r>
-      <w:r>
-        <w:rPr>
-          <w:sz w:val="18"/>
-        </w:rPr>
-        <w:t xml:space="preserve">   - Add Apps</w:t>
+        <w:t xml:space="preserve"> - Edit Virtual Machine Template   - Add Apps</w:t>
       </w:r>
       <w:r>
         <w:br w:type="page"/>
@@ -8366,25 +8498,19 @@
       <w:pPr>
         <w:pStyle w:val="Heading1"/>
       </w:pPr>
-      <w:bookmarkStart w:id="38" w:name="_Toc536719397"/>
+      <w:bookmarkStart w:id="37" w:name="_Toc536719397"/>
       <w:r>
         <w:lastRenderedPageBreak/>
         <w:t>Virtual Machine details – Usage Page</w:t>
       </w:r>
-      <w:bookmarkEnd w:id="38"/>
+      <w:bookmarkEnd w:id="37"/>
     </w:p>
     <w:p>
       <w:pPr>
         <w:spacing w:after="144"/>
       </w:pPr>
       <w:r>
-        <w:t>T</w:t>
-      </w:r>
-      <w:r>
-        <w:t xml:space="preserve">he Virtual Machine Template Usage screen lists the Virtue Templates which have been given access to this VM, and in the future will also list the VM instances which have been created from this </w:t>
-      </w:r>
-      <w:r>
-        <w:t>template.</w:t>
+        <w:t>The Virtual Machine Template Usage screen lists the Virtue Templates which have been given access to this VM, and in the future will also list the VM instances which have been created from this template.</w:t>
       </w:r>
     </w:p>
     <w:p>
@@ -8483,10 +8609,9 @@
       </w:r>
     </w:p>
     <w:sectPr>
-      <w:headerReference w:type="default" r:id="rId47"/>
-      <w:footerReference w:type="default" r:id="rId48"/>
-      <w:headerReference w:type="first" r:id="rId49"/>
-      <w:footerReference w:type="first" r:id="rId50"/>
+      <w:footerReference w:type="default" r:id="rId47"/>
+      <w:headerReference w:type="first" r:id="rId48"/>
+      <w:footerReference w:type="first" r:id="rId49"/>
       <w:pgSz w:w="12240" w:h="15840"/>
       <w:pgMar w:top="1440" w:right="1440" w:bottom="1440" w:left="1440" w:header="720" w:footer="720" w:gutter="0"/>
       <w:pgNumType w:start="0"/>
@@ -8520,6 +8645,20 @@
 
 <file path=word/footer1.xml><?xml version="1.0" encoding="utf-8"?>
 <w:ftr xmlns:wpc="http://schemas.microsoft.com/office/word/2010/wordprocessingCanvas" xmlns:cx="http://schemas.microsoft.com/office/drawing/2014/chartex" xmlns:cx1="http://schemas.microsoft.com/office/drawing/2015/9/8/chartex" xmlns:cx2="http://schemas.microsoft.com/office/drawing/2015/10/21/chartex" xmlns:cx3="http://schemas.microsoft.com/office/drawing/2016/5/9/chartex" xmlns:cx4="http://schemas.microsoft.com/office/drawing/2016/5/10/chartex" xmlns:cx5="http://schemas.microsoft.com/office/drawing/2016/5/11/chartex" xmlns:cx6="http://schemas.microsoft.com/office/drawing/2016/5/12/chartex" xmlns:cx7="http://schemas.microsoft.com/office/drawing/2016/5/13/chartex" xmlns:cx8="http://schemas.microsoft.com/office/drawing/2016/5/14/chartex" xmlns:mc="http://schemas.openxmlformats.org/markup-compatibility/2006" xmlns:aink="http://schemas.microsoft.com/office/drawing/2016/ink" xmlns:am3d="http://schemas.microsoft.com/office/drawing/2017/model3d" xmlns:o="urn:schemas-microsoft-com:office:office" xmlns:r="http://schemas.openxmlformats.org/officeDocument/2006/relationships" xmlns:m="http://schemas.openxmlformats.org/officeDocument/2006/math" xmlns:v="urn:schemas-microsoft-com:vml" xmlns:wp14="http://schemas.microsoft.com/office/word/2010/wordprocessingDrawing" xmlns:wp="http://schemas.openxmlformats.org/drawingml/2006/wordprocessingDrawing" xmlns:w10="urn:schemas-microsoft-com:office:word" xmlns:w="http://schemas.openxmlformats.org/wordprocessingml/2006/main" xmlns:w14="http://schemas.microsoft.com/office/word/2010/wordml" xmlns:w15="http://schemas.microsoft.com/office/word/2012/wordml" xmlns:w16cid="http://schemas.microsoft.com/office/word/2016/wordml/cid" xmlns:w16se="http://schemas.microsoft.com/office/word/2015/wordml/symex" xmlns:wpg="http://schemas.microsoft.com/office/word/2010/wordprocessingGroup" xmlns:wpi="http://schemas.microsoft.com/office/word/2010/wordprocessingInk" xmlns:wne="http://schemas.microsoft.com/office/word/2006/wordml" xmlns:wps="http://schemas.microsoft.com/office/word/2010/wordprocessingShape" mc:Ignorable="w14 w15 w16se w16cid wp14">
+  <w:p>
+    <w:pPr>
+      <w:pStyle w:val="Footer"/>
+      <w:ind w:right="-907"/>
+    </w:pPr>
+    <w:r>
+      <w:t>DISTRIBUTION STATEMENT D. Distribution authorized to the Department of Defense and U.S. DoD contractors only. Other requests shall be referred to Commanding Officer, SSC PAC.</w:t>
+    </w:r>
+  </w:p>
+  <w:p>
+    <w:pPr>
+      <w:pStyle w:val="Footer"/>
+    </w:pPr>
+  </w:p>
   <w:sdt>
     <w:sdtPr>
       <w:id w:val="1453277124"/>
@@ -8528,7 +8667,6 @@
         <w:docPartUnique/>
       </w:docPartObj>
     </w:sdtPr>
-    <w:sdtEndPr/>
     <w:sdtContent>
       <w:p>
         <w:pPr>
@@ -8563,10 +8701,7 @@
       <w:ind w:right="-907"/>
     </w:pPr>
     <w:r>
-      <w:t xml:space="preserve">DISTRIBUTION STATEMENT D. Distribution authorized to the Department of Defense and U.S. DoD </w:t>
-    </w:r>
-    <w:r>
-      <w:t>contractors only. Other requests shall be referred to Commanding Officer, SSC PAC.</w:t>
+      <w:t>DISTRIBUTION STATEMENT D. Distribution authorized to the Department of Defense and U.S. DoD contractors only. Other requests shall be referred to Commanding Officer, SSC PAC.</w:t>
     </w:r>
   </w:p>
   <w:p>
@@ -8597,16 +8732,6 @@
 </file>
 
 <file path=word/header1.xml><?xml version="1.0" encoding="utf-8"?>
-<w:hdr xmlns:wpc="http://schemas.microsoft.com/office/word/2010/wordprocessingCanvas" xmlns:cx="http://schemas.microsoft.com/office/drawing/2014/chartex" xmlns:cx1="http://schemas.microsoft.com/office/drawing/2015/9/8/chartex" xmlns:cx2="http://schemas.microsoft.com/office/drawing/2015/10/21/chartex" xmlns:cx3="http://schemas.microsoft.com/office/drawing/2016/5/9/chartex" xmlns:cx4="http://schemas.microsoft.com/office/drawing/2016/5/10/chartex" xmlns:cx5="http://schemas.microsoft.com/office/drawing/2016/5/11/chartex" xmlns:cx6="http://schemas.microsoft.com/office/drawing/2016/5/12/chartex" xmlns:cx7="http://schemas.microsoft.com/office/drawing/2016/5/13/chartex" xmlns:cx8="http://schemas.microsoft.com/office/drawing/2016/5/14/chartex" xmlns:mc="http://schemas.openxmlformats.org/markup-compatibility/2006" xmlns:aink="http://schemas.microsoft.com/office/drawing/2016/ink" xmlns:am3d="http://schemas.microsoft.com/office/drawing/2017/model3d" xmlns:o="urn:schemas-microsoft-com:office:office" xmlns:r="http://schemas.openxmlformats.org/officeDocument/2006/relationships" xmlns:m="http://schemas.openxmlformats.org/officeDocument/2006/math" xmlns:v="urn:schemas-microsoft-com:vml" xmlns:wp14="http://schemas.microsoft.com/office/word/2010/wordprocessingDrawing" xmlns:wp="http://schemas.openxmlformats.org/drawingml/2006/wordprocessingDrawing" xmlns:w10="urn:schemas-microsoft-com:office:word" xmlns:w="http://schemas.openxmlformats.org/wordprocessingml/2006/main" xmlns:w14="http://schemas.microsoft.com/office/word/2010/wordml" xmlns:w15="http://schemas.microsoft.com/office/word/2012/wordml" xmlns:w16cid="http://schemas.microsoft.com/office/word/2016/wordml/cid" xmlns:w16se="http://schemas.microsoft.com/office/word/2015/wordml/symex" xmlns:wpg="http://schemas.microsoft.com/office/word/2010/wordprocessingGroup" xmlns:wpi="http://schemas.microsoft.com/office/word/2010/wordprocessingInk" xmlns:wne="http://schemas.microsoft.com/office/word/2006/wordml" xmlns:wps="http://schemas.microsoft.com/office/word/2010/wordprocessingShape" mc:Ignorable="w14 w15 w16se w16cid wp14">
-  <w:p>
-    <w:pPr>
-      <w:pStyle w:val="Header"/>
-    </w:pPr>
-  </w:p>
-</w:hdr>
-</file>
-
-<file path=word/header2.xml><?xml version="1.0" encoding="utf-8"?>
 <w:hdr xmlns:wpc="http://schemas.microsoft.com/office/word/2010/wordprocessingCanvas" xmlns:cx="http://schemas.microsoft.com/office/drawing/2014/chartex" xmlns:cx1="http://schemas.microsoft.com/office/drawing/2015/9/8/chartex" xmlns:cx2="http://schemas.microsoft.com/office/drawing/2015/10/21/chartex" xmlns:cx3="http://schemas.microsoft.com/office/drawing/2016/5/9/chartex" xmlns:cx4="http://schemas.microsoft.com/office/drawing/2016/5/10/chartex" xmlns:cx5="http://schemas.microsoft.com/office/drawing/2016/5/11/chartex" xmlns:cx6="http://schemas.microsoft.com/office/drawing/2016/5/12/chartex" xmlns:cx7="http://schemas.microsoft.com/office/drawing/2016/5/13/chartex" xmlns:cx8="http://schemas.microsoft.com/office/drawing/2016/5/14/chartex" xmlns:mc="http://schemas.openxmlformats.org/markup-compatibility/2006" xmlns:aink="http://schemas.microsoft.com/office/drawing/2016/ink" xmlns:am3d="http://schemas.microsoft.com/office/drawing/2017/model3d" xmlns:o="urn:schemas-microsoft-com:office:office" xmlns:r="http://schemas.openxmlformats.org/officeDocument/2006/relationships" xmlns:m="http://schemas.openxmlformats.org/officeDocument/2006/math" xmlns:v="urn:schemas-microsoft-com:vml" xmlns:wp14="http://schemas.microsoft.com/office/word/2010/wordprocessingDrawing" xmlns:wp="http://schemas.openxmlformats.org/drawingml/2006/wordprocessingDrawing" xmlns:w10="urn:schemas-microsoft-com:office:word" xmlns:w="http://schemas.openxmlformats.org/wordprocessingml/2006/main" xmlns:w14="http://schemas.microsoft.com/office/word/2010/wordml" xmlns:w15="http://schemas.microsoft.com/office/word/2012/wordml" xmlns:w16cid="http://schemas.microsoft.com/office/word/2016/wordml/cid" xmlns:w16se="http://schemas.microsoft.com/office/word/2015/wordml/symex" xmlns:wpg="http://schemas.microsoft.com/office/word/2010/wordprocessingGroup" xmlns:wpi="http://schemas.microsoft.com/office/word/2010/wordprocessingInk" xmlns:wne="http://schemas.microsoft.com/office/word/2006/wordml" xmlns:wps="http://schemas.microsoft.com/office/word/2010/wordprocessingShape" mc:Ignorable="w14 w15 w16se w16cid wp14">
   <w:p>
     <w:pPr>
@@ -8666,7 +8791,6 @@
       <w:sdtPr>
         <w:id w:val="258078867"/>
       </w:sdtPr>
-      <w:sdtEndPr/>
       <w:sdtContent>
         <w:r>
           <w:t>[Type here]</w:t>
@@ -8680,7 +8804,6 @@
       <w:sdtPr>
         <w:id w:val="1937649249"/>
       </w:sdtPr>
-      <w:sdtEndPr/>
       <w:sdtContent>
         <w:r>
           <w:t>[Type here]</w:t>
@@ -8694,7 +8817,6 @@
       <w:sdtPr>
         <w:id w:val="747647765"/>
       </w:sdtPr>
-      <w:sdtEndPr/>
       <w:sdtContent>
         <w:r>
           <w:t>[Type here]</w:t>
@@ -11094,12 +11216,6 @@
 </file>
 
 <file path=customXml/item1.xml><?xml version="1.0" encoding="utf-8"?>
-<p:properties xmlns:p="http://schemas.microsoft.com/office/2006/metadata/properties" xmlns:xsi="http://www.w3.org/2001/XMLSchema-instance" xmlns:pc="http://schemas.microsoft.com/office/infopath/2007/PartnerControls">
-  <documentManagement/>
-</p:properties>
-</file>
-
-<file path=customXml/item2.xml><?xml version="1.0" encoding="utf-8"?>
 <ct:contentTypeSchema xmlns:ct="http://schemas.microsoft.com/office/2006/metadata/contentType" xmlns:ma="http://schemas.microsoft.com/office/2006/metadata/properties/metaAttributes" ct:_="" ma:_="" ma:contentTypeName="Document" ma:contentTypeID="0x0101006F8AEA50F8B57A45B0C574035F47E635" ma:contentTypeVersion="2" ma:contentTypeDescription="Create a new document." ma:contentTypeScope="" ma:versionID="ed064c401f4e871cd5c6f70f12a0c08d">
   <xsd:schema xmlns:xsd="http://www.w3.org/2001/XMLSchema" xmlns:xs="http://www.w3.org/2001/XMLSchema" xmlns:p="http://schemas.microsoft.com/office/2006/metadata/properties" xmlns:ns2="6812579b-13ba-49c3-8314-d81ba69a4eb3" targetNamespace="http://schemas.microsoft.com/office/2006/metadata/properties" ma:root="true" ma:fieldsID="cb2b0394baf1b93db9ccd44e79974d1d" ns2:_="">
     <xsd:import namespace="6812579b-13ba-49c3-8314-d81ba69a4eb3"/>
@@ -11231,6 +11347,12 @@
 </ct:contentTypeSchema>
 </file>
 
+<file path=customXml/item2.xml><?xml version="1.0" encoding="utf-8"?>
+<p:properties xmlns:p="http://schemas.microsoft.com/office/2006/metadata/properties" xmlns:xsi="http://www.w3.org/2001/XMLSchema-instance" xmlns:pc="http://schemas.microsoft.com/office/infopath/2007/PartnerControls">
+  <documentManagement/>
+</p:properties>
+</file>
+
 <file path=customXml/item3.xml><?xml version="1.0" encoding="utf-8"?>
 <?mso-contentType ?>
 <FormTemplates xmlns="http://schemas.microsoft.com/sharepoint/v3/contenttype/forms">
@@ -11245,22 +11367,6 @@
 </file>
 
 <file path=customXml/itemProps1.xml><?xml version="1.0" encoding="utf-8"?>
-<ds:datastoreItem xmlns:ds="http://schemas.openxmlformats.org/officeDocument/2006/customXml" ds:itemID="{63671810-3EF7-4C8E-BCBA-248ABE2BAB39}">
-  <ds:schemaRefs>
-    <ds:schemaRef ds:uri="http://www.w3.org/XML/1998/namespace"/>
-    <ds:schemaRef ds:uri="http://purl.org/dc/terms/"/>
-    <ds:schemaRef ds:uri="http://schemas.microsoft.com/office/2006/metadata/properties"/>
-    <ds:schemaRef ds:uri="http://schemas.microsoft.com/office/2006/documentManagement/types"/>
-    <ds:schemaRef ds:uri="4873beb7-5857-4685-be1f-d57550cc96cc"/>
-    <ds:schemaRef ds:uri="http://purl.org/dc/elements/1.1/"/>
-    <ds:schemaRef ds:uri="http://schemas.microsoft.com/office/infopath/2007/PartnerControls"/>
-    <ds:schemaRef ds:uri="http://schemas.openxmlformats.org/package/2006/metadata/core-properties"/>
-    <ds:schemaRef ds:uri="http://purl.org/dc/dcmitype/"/>
-  </ds:schemaRefs>
-</ds:datastoreItem>
-</file>
-
-<file path=customXml/itemProps2.xml><?xml version="1.0" encoding="utf-8"?>
 <ds:datastoreItem xmlns:ds="http://schemas.openxmlformats.org/officeDocument/2006/customXml" ds:itemID="{0B128611-B997-4467-9DE0-272F6C6C5502}">
   <ds:schemaRefs>
     <ds:schemaRef ds:uri="http://schemas.microsoft.com/office/2006/metadata/contentType"/>
@@ -11278,6 +11384,22 @@
 </ds:datastoreItem>
 </file>
 
+<file path=customXml/itemProps2.xml><?xml version="1.0" encoding="utf-8"?>
+<ds:datastoreItem xmlns:ds="http://schemas.openxmlformats.org/officeDocument/2006/customXml" ds:itemID="{63671810-3EF7-4C8E-BCBA-248ABE2BAB39}">
+  <ds:schemaRefs>
+    <ds:schemaRef ds:uri="http://www.w3.org/XML/1998/namespace"/>
+    <ds:schemaRef ds:uri="http://purl.org/dc/terms/"/>
+    <ds:schemaRef ds:uri="http://schemas.microsoft.com/office/2006/metadata/properties"/>
+    <ds:schemaRef ds:uri="http://schemas.microsoft.com/office/2006/documentManagement/types"/>
+    <ds:schemaRef ds:uri="4873beb7-5857-4685-be1f-d57550cc96cc"/>
+    <ds:schemaRef ds:uri="http://purl.org/dc/elements/1.1/"/>
+    <ds:schemaRef ds:uri="http://schemas.microsoft.com/office/infopath/2007/PartnerControls"/>
+    <ds:schemaRef ds:uri="http://schemas.openxmlformats.org/package/2006/metadata/core-properties"/>
+    <ds:schemaRef ds:uri="http://purl.org/dc/dcmitype/"/>
+  </ds:schemaRefs>
+</ds:datastoreItem>
+</file>
+
 <file path=customXml/itemProps3.xml><?xml version="1.0" encoding="utf-8"?>
 <ds:datastoreItem xmlns:ds="http://schemas.openxmlformats.org/officeDocument/2006/customXml" ds:itemID="{C72E316B-CDF6-447C-9220-DB76EC4DF806}">
   <ds:schemaRefs>
@@ -11287,7 +11409,7 @@
 </file>
 
 <file path=customXml/itemProps4.xml><?xml version="1.0" encoding="utf-8"?>
-<ds:datastoreItem xmlns:ds="http://schemas.openxmlformats.org/officeDocument/2006/customXml" ds:itemID="{1BE5AD0D-A43C-4909-80D3-D657EFEBA716}">
+<ds:datastoreItem xmlns:ds="http://schemas.openxmlformats.org/officeDocument/2006/customXml" ds:itemID="{5843D44F-9458-43DF-A933-6DF852D7DD87}">
   <ds:schemaRefs>
     <ds:schemaRef ds:uri="http://schemas.openxmlformats.org/officeDocument/2006/bibliography"/>
   </ds:schemaRefs>

</xml_diff>

<commit_message>
updated CDRL A0008 -> A0009
</commit_message>
<xml_diff>
--- a/Documentation/midterm/Administrator Information.docx
+++ b/Documentation/midterm/Administrator Information.docx
@@ -6,8 +6,6 @@
       <w:pPr>
         <w:spacing w:before="10674"/>
       </w:pPr>
-      <w:bookmarkStart w:id="0" w:name="_GoBack"/>
-      <w:bookmarkEnd w:id="0"/>
       <w:r>
         <w:rPr>
           <w:noProof/>
@@ -80,7 +78,23 @@
                                 <w:b/>
                                 <w:sz w:val="44"/>
                               </w:rPr>
-                              <w:t xml:space="preserve">A008 </w:t>
+                              <w:t>A00</w:t>
+                            </w:r>
+                            <w:r>
+                              <w:rPr>
+                                <w:b/>
+                                <w:sz w:val="44"/>
+                              </w:rPr>
+                              <w:t>9</w:t>
+                            </w:r>
+                            <w:bookmarkStart w:id="0" w:name="_GoBack"/>
+                            <w:bookmarkEnd w:id="0"/>
+                            <w:r>
+                              <w:rPr>
+                                <w:b/>
+                                <w:sz w:val="44"/>
+                              </w:rPr>
+                              <w:t xml:space="preserve"> </w:t>
                             </w:r>
                             <w:r>
                               <w:rPr>
@@ -224,6 +238,7 @@
                                 <w:alias w:val="Author"/>
                                 <w:id w:val="931405261"/>
                               </w:sdtPr>
+                              <w:sdtEndPr/>
                               <w:sdtContent>
                                 <w:r>
                                   <w:rPr>
@@ -376,7 +391,7 @@
           </mc:Choice>
           <mc:Fallback>
             <w:pict>
-              <v:rect w14:anchorId="2B4BCB9D" id="Text Box 153" o:spid="_x0000_s1026" style="position:absolute;margin-left:0;margin-top:436.8pt;width:585.15pt;height:14.05pt;z-index:5;visibility:visible;mso-wrap-style:square;mso-width-percent:940;mso-height-percent:100;mso-wrap-distance-left:9pt;mso-wrap-distance-top:0;mso-wrap-distance-right:9pt;mso-wrap-distance-bottom:0;mso-position-horizontal:center;mso-position-horizontal-relative:margin;mso-position-vertical:absolute;mso-position-vertical-relative:page;mso-width-percent:940;mso-height-percent:100;mso-width-relative:page;mso-height-relative:page;v-text-anchor:top" o:gfxdata="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" filled="f" stroked="f" strokeweight=".18mm">
+              <v:rect w14:anchorId="2B4BCB9D" id="Text Box 153" o:spid="_x0000_s1026" style="position:absolute;margin-left:0;margin-top:436.8pt;width:585.15pt;height:14.05pt;z-index:5;visibility:visible;mso-wrap-style:square;mso-width-percent:940;mso-height-percent:100;mso-wrap-distance-left:9pt;mso-wrap-distance-top:0;mso-wrap-distance-right:9pt;mso-wrap-distance-bottom:0;mso-position-horizontal:center;mso-position-horizontal-relative:margin;mso-position-vertical:absolute;mso-position-vertical-relative:page;mso-width-percent:940;mso-height-percent:100;mso-width-relative:page;mso-height-relative:page;v-text-anchor:top" o:gfxdata="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" filled="f" stroked="f" strokeweight=".18mm">
                 <v:textbox style="mso-fit-shape-to-text:t" inset="126pt,0,54pt,0">
                   <w:txbxContent>
                     <w:p>
@@ -400,7 +415,23 @@
                           <w:b/>
                           <w:sz w:val="44"/>
                         </w:rPr>
-                        <w:t xml:space="preserve">A008 </w:t>
+                        <w:t>A00</w:t>
+                      </w:r>
+                      <w:r>
+                        <w:rPr>
+                          <w:b/>
+                          <w:sz w:val="44"/>
+                        </w:rPr>
+                        <w:t>9</w:t>
+                      </w:r>
+                      <w:bookmarkStart w:id="1" w:name="_GoBack"/>
+                      <w:bookmarkEnd w:id="1"/>
+                      <w:r>
+                        <w:rPr>
+                          <w:b/>
+                          <w:sz w:val="44"/>
+                        </w:rPr>
+                        <w:t xml:space="preserve"> </w:t>
                       </w:r>
                       <w:r>
                         <w:rPr>
@@ -544,6 +575,7 @@
                           <w:alias w:val="Author"/>
                           <w:id w:val="931405261"/>
                         </w:sdtPr>
+                        <w:sdtEndPr/>
                         <w:sdtContent>
                           <w:r>
                             <w:rPr>
@@ -748,6 +780,7 @@
                                 <w:alias w:val="Title"/>
                                 <w:id w:val="-808314145"/>
                               </w:sdtPr>
+                              <w:sdtEndPr/>
                               <w:sdtContent>
                                 <w:r>
                                   <w:rPr>
@@ -773,6 +806,7 @@
                                 <w:dataBinding w:prefixMappings="xmlns:ns0='http://purl.org/dc/elements/1.1/' xmlns:ns1='http://schemas.openxmlformats.org/package/2006/metadata/core-properties' " w:xpath="/ns1:coreProperties[1]/ns0:subject[1]" w:storeItemID="{6C3C8BC8-F283-45AE-878A-BAB7291924A1}"/>
                                 <w:text/>
                               </w:sdtPr>
+                              <w:sdtEndPr/>
                               <w:sdtContent>
                                 <w:r>
                                   <w:rPr>
@@ -815,7 +849,7 @@
           </mc:Choice>
           <mc:Fallback>
             <w:pict>
-              <v:rect w14:anchorId="4329A706" id="Text Box 154" o:spid="_x0000_s1027" style="position:absolute;margin-left:0;margin-top:237.6pt;width:585.05pt;height:117pt;z-index:3;visibility:visible;mso-wrap-style:square;mso-width-percent:940;mso-height-percent:0;mso-wrap-distance-left:9pt;mso-wrap-distance-top:0;mso-wrap-distance-right:9pt;mso-wrap-distance-bottom:0;mso-position-horizontal:center;mso-position-horizontal-relative:page;mso-position-vertical:absolute;mso-position-vertical-relative:page;mso-width-percent:940;mso-height-percent:0;mso-width-relative:page;mso-height-relative:page;v-text-anchor:bottom" o:gfxdata="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" filled="f" stroked="f" strokeweight=".18mm">
+              <v:rect w14:anchorId="4329A706" id="Text Box 154" o:spid="_x0000_s1027" style="position:absolute;margin-left:0;margin-top:237.6pt;width:585.05pt;height:117pt;z-index:3;visibility:visible;mso-wrap-style:square;mso-width-percent:940;mso-height-percent:0;mso-wrap-distance-left:9pt;mso-wrap-distance-top:0;mso-wrap-distance-right:9pt;mso-wrap-distance-bottom:0;mso-position-horizontal:center;mso-position-horizontal-relative:page;mso-position-vertical:absolute;mso-position-vertical-relative:page;mso-width-percent:940;mso-height-percent:0;mso-width-relative:page;mso-height-relative:page;v-text-anchor:bottom" o:gfxdata="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" filled="f" stroked="f" strokeweight=".18mm">
                 <v:textbox inset="126pt,0,54pt,0">
                   <w:txbxContent>
                     <w:p>
@@ -833,6 +867,7 @@
                           <w:alias w:val="Title"/>
                           <w:id w:val="-808314145"/>
                         </w:sdtPr>
+                        <w:sdtEndPr/>
                         <w:sdtContent>
                           <w:r>
                             <w:rPr>
@@ -858,6 +893,7 @@
                           <w:dataBinding w:prefixMappings="xmlns:ns0='http://purl.org/dc/elements/1.1/' xmlns:ns1='http://schemas.openxmlformats.org/package/2006/metadata/core-properties' " w:xpath="/ns1:coreProperties[1]/ns0:subject[1]" w:storeItemID="{6C3C8BC8-F283-45AE-878A-BAB7291924A1}"/>
                           <w:text/>
                         </w:sdtPr>
+                        <w:sdtEndPr/>
                         <w:sdtContent>
                           <w:r>
                             <w:rPr>
@@ -965,7 +1001,7 @@
           </mc:Choice>
           <mc:Fallback>
             <w:pict>
-              <v:rect w14:anchorId="1681A126" id="Text Box 152" o:spid="_x0000_s1028" style="position:absolute;margin-left:0;margin-top:647.85pt;width:585.15pt;height:72.2pt;z-index:4;visibility:visible;mso-wrap-style:square;mso-width-percent:940;mso-height-percent:90;mso-wrap-distance-left:9pt;mso-wrap-distance-top:0;mso-wrap-distance-right:9pt;mso-wrap-distance-bottom:0;mso-position-horizontal:center;mso-position-horizontal-relative:page;mso-position-vertical:absolute;mso-position-vertical-relative:page;mso-width-percent:940;mso-height-percent:90;mso-width-relative:page;mso-height-relative:page;v-text-anchor:bottom" o:gfxdata="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" filled="f" stroked="f" strokeweight=".18mm">
+              <v:rect w14:anchorId="1681A126" id="Text Box 152" o:spid="_x0000_s1028" style="position:absolute;margin-left:0;margin-top:647.85pt;width:585.15pt;height:72.2pt;z-index:4;visibility:visible;mso-wrap-style:square;mso-width-percent:940;mso-height-percent:90;mso-wrap-distance-left:9pt;mso-wrap-distance-top:0;mso-wrap-distance-right:9pt;mso-wrap-distance-bottom:0;mso-position-horizontal:center;mso-position-horizontal-relative:page;mso-position-vertical:absolute;mso-position-vertical-relative:page;mso-width-percent:940;mso-height-percent:90;mso-width-relative:page;mso-height-relative:page;v-text-anchor:bottom" o:gfxdata="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" filled="f" stroked="f" strokeweight=".18mm">
                 <v:textbox inset="126pt,0,54pt,0">
                   <w:txbxContent>
                     <w:p>
@@ -1135,9 +1171,9 @@
         </mc:AlternateContent>
       </w:r>
     </w:p>
-    <w:bookmarkStart w:id="1" w:name="_Toc366501138" w:displacedByCustomXml="next"/>
-    <w:bookmarkEnd w:id="1" w:displacedByCustomXml="next"/>
-    <w:bookmarkStart w:id="2" w:name="_Toc536719362" w:displacedByCustomXml="next"/>
+    <w:bookmarkStart w:id="2" w:name="_Toc366501138" w:displacedByCustomXml="next"/>
+    <w:bookmarkEnd w:id="2" w:displacedByCustomXml="next"/>
+    <w:bookmarkStart w:id="3" w:name="_Toc536719362" w:displacedByCustomXml="next"/>
     <w:sdt>
       <w:sdtPr>
         <w:rPr>
@@ -1167,7 +1203,7 @@
           <w:r>
             <w:t>Table of Contents</w:t>
           </w:r>
-          <w:bookmarkEnd w:id="2"/>
+          <w:bookmarkEnd w:id="3"/>
         </w:p>
         <w:p>
           <w:pPr>
@@ -3813,12 +3849,12 @@
       <w:pPr>
         <w:pStyle w:val="Heading1"/>
       </w:pPr>
-      <w:bookmarkStart w:id="3" w:name="_Toc536719363"/>
+      <w:bookmarkStart w:id="4" w:name="_Toc536719363"/>
       <w:r>
         <w:lastRenderedPageBreak/>
         <w:t>Introduction</w:t>
       </w:r>
-      <w:bookmarkEnd w:id="3"/>
+      <w:bookmarkEnd w:id="4"/>
     </w:p>
     <w:p>
       <w:r>
@@ -3829,11 +3865,11 @@
       <w:pPr>
         <w:pStyle w:val="Heading1"/>
       </w:pPr>
-      <w:bookmarkStart w:id="4" w:name="_Toc536719364"/>
+      <w:bookmarkStart w:id="5" w:name="_Toc536719364"/>
       <w:r>
         <w:t>Installation and Configuration</w:t>
       </w:r>
-      <w:bookmarkEnd w:id="4"/>
+      <w:bookmarkEnd w:id="5"/>
     </w:p>
     <w:p>
       <w:r>
@@ -4082,11 +4118,11 @@
       <w:pPr>
         <w:pStyle w:val="Heading1"/>
       </w:pPr>
-      <w:bookmarkStart w:id="5" w:name="_Toc536719365"/>
+      <w:bookmarkStart w:id="6" w:name="_Toc536719365"/>
       <w:r>
         <w:t>Basics</w:t>
       </w:r>
-      <w:bookmarkEnd w:id="5"/>
+      <w:bookmarkEnd w:id="6"/>
     </w:p>
     <w:p>
       <w:pPr>
@@ -4204,11 +4240,11 @@
       <w:pPr>
         <w:pStyle w:val="Heading2"/>
       </w:pPr>
-      <w:bookmarkStart w:id="6" w:name="_Toc536719366"/>
+      <w:bookmarkStart w:id="7" w:name="_Toc536719366"/>
       <w:r>
         <w:t>Authentication</w:t>
       </w:r>
-      <w:bookmarkEnd w:id="6"/>
+      <w:bookmarkEnd w:id="7"/>
     </w:p>
     <w:p>
       <w:r>
@@ -4335,12 +4371,12 @@
       <w:pPr>
         <w:pStyle w:val="Heading1"/>
       </w:pPr>
-      <w:bookmarkStart w:id="7" w:name="_Toc536719367"/>
+      <w:bookmarkStart w:id="8" w:name="_Toc536719367"/>
       <w:r>
         <w:lastRenderedPageBreak/>
         <w:t>Dashboard</w:t>
       </w:r>
-      <w:bookmarkEnd w:id="7"/>
+      <w:bookmarkEnd w:id="8"/>
     </w:p>
     <w:p>
       <w:r>
@@ -4470,12 +4506,12 @@
       <w:pPr>
         <w:pStyle w:val="Heading1"/>
       </w:pPr>
-      <w:bookmarkStart w:id="8" w:name="_Toc536719368"/>
+      <w:bookmarkStart w:id="9" w:name="_Toc536719368"/>
       <w:r>
         <w:lastRenderedPageBreak/>
         <w:t>Global Settings</w:t>
       </w:r>
-      <w:bookmarkEnd w:id="8"/>
+      <w:bookmarkEnd w:id="9"/>
     </w:p>
     <w:p>
       <w:r>
@@ -4583,12 +4619,12 @@
       <w:pPr>
         <w:pStyle w:val="Heading1"/>
       </w:pPr>
-      <w:bookmarkStart w:id="9" w:name="_Toc536719369"/>
+      <w:bookmarkStart w:id="10" w:name="_Toc536719369"/>
       <w:r>
         <w:lastRenderedPageBreak/>
         <w:t>Global Settings – Printers</w:t>
       </w:r>
-      <w:bookmarkEnd w:id="9"/>
+      <w:bookmarkEnd w:id="10"/>
     </w:p>
     <w:p>
       <w:r>
@@ -4692,11 +4728,11 @@
       <w:pPr>
         <w:pStyle w:val="Heading1"/>
       </w:pPr>
-      <w:bookmarkStart w:id="10" w:name="_Toc536719370"/>
+      <w:bookmarkStart w:id="11" w:name="_Toc536719370"/>
       <w:r>
         <w:t>Global Settings – File Systems</w:t>
       </w:r>
-      <w:bookmarkEnd w:id="10"/>
+      <w:bookmarkEnd w:id="11"/>
     </w:p>
     <w:p>
       <w:r>
@@ -4804,12 +4840,12 @@
       <w:pPr>
         <w:pStyle w:val="Heading1"/>
       </w:pPr>
-      <w:bookmarkStart w:id="11" w:name="_Toc536719371"/>
+      <w:bookmarkStart w:id="12" w:name="_Toc536719371"/>
       <w:r>
         <w:lastRenderedPageBreak/>
         <w:t>Users</w:t>
       </w:r>
-      <w:bookmarkEnd w:id="11"/>
+      <w:bookmarkEnd w:id="12"/>
     </w:p>
     <w:p>
       <w:r>
@@ -4958,12 +4994,12 @@
       <w:pPr>
         <w:pStyle w:val="Heading1"/>
       </w:pPr>
-      <w:bookmarkStart w:id="12" w:name="_Toc536719372"/>
+      <w:bookmarkStart w:id="13" w:name="_Toc536719372"/>
       <w:r>
         <w:lastRenderedPageBreak/>
         <w:t>Virtue Templates</w:t>
       </w:r>
-      <w:bookmarkEnd w:id="12"/>
+      <w:bookmarkEnd w:id="13"/>
     </w:p>
     <w:p>
       <w:pPr>
@@ -5105,12 +5141,12 @@
       <w:pPr>
         <w:pStyle w:val="Heading1"/>
       </w:pPr>
-      <w:bookmarkStart w:id="13" w:name="_Toc536719373"/>
+      <w:bookmarkStart w:id="14" w:name="_Toc536719373"/>
       <w:r>
         <w:lastRenderedPageBreak/>
         <w:t>Virtual Machine Templates</w:t>
       </w:r>
-      <w:bookmarkEnd w:id="13"/>
+      <w:bookmarkEnd w:id="14"/>
     </w:p>
     <w:p>
       <w:pPr>
@@ -5247,12 +5283,12 @@
       <w:pPr>
         <w:pStyle w:val="Heading1"/>
       </w:pPr>
-      <w:bookmarkStart w:id="14" w:name="_Toc536719374"/>
+      <w:bookmarkStart w:id="15" w:name="_Toc536719374"/>
       <w:r>
         <w:lastRenderedPageBreak/>
         <w:t>Applications</w:t>
       </w:r>
-      <w:bookmarkEnd w:id="14"/>
+      <w:bookmarkEnd w:id="15"/>
     </w:p>
     <w:p>
       <w:r>
@@ -5374,12 +5410,12 @@
       <w:pPr>
         <w:pStyle w:val="Heading1"/>
       </w:pPr>
-      <w:bookmarkStart w:id="15" w:name="_Toc536719375"/>
+      <w:bookmarkStart w:id="16" w:name="_Toc536719375"/>
       <w:r>
         <w:lastRenderedPageBreak/>
         <w:t>Virtue Instances</w:t>
       </w:r>
-      <w:bookmarkEnd w:id="15"/>
+      <w:bookmarkEnd w:id="16"/>
     </w:p>
     <w:p>
       <w:pPr>
@@ -5503,12 +5539,12 @@
       <w:pPr>
         <w:pStyle w:val="Heading1"/>
       </w:pPr>
-      <w:bookmarkStart w:id="16" w:name="_Toc536719376"/>
+      <w:bookmarkStart w:id="17" w:name="_Toc536719376"/>
       <w:r>
         <w:lastRenderedPageBreak/>
         <w:t>Virtual Machine Instances</w:t>
       </w:r>
-      <w:bookmarkEnd w:id="16"/>
+      <w:bookmarkEnd w:id="17"/>
     </w:p>
     <w:p>
       <w:pPr>
@@ -5630,12 +5666,12 @@
       <w:pPr>
         <w:pStyle w:val="Heading1"/>
       </w:pPr>
-      <w:bookmarkStart w:id="17" w:name="_Toc536719377"/>
+      <w:bookmarkStart w:id="18" w:name="_Toc536719377"/>
       <w:r>
         <w:lastRenderedPageBreak/>
         <w:t>User details – View mode</w:t>
       </w:r>
-      <w:bookmarkEnd w:id="17"/>
+      <w:bookmarkEnd w:id="18"/>
     </w:p>
     <w:p>
       <w:pPr>
@@ -5778,12 +5814,12 @@
       <w:pPr>
         <w:pStyle w:val="Heading1"/>
       </w:pPr>
-      <w:bookmarkStart w:id="18" w:name="_Toc536719378"/>
+      <w:bookmarkStart w:id="19" w:name="_Toc536719378"/>
       <w:r>
         <w:lastRenderedPageBreak/>
         <w:t>User details – Edit mode</w:t>
       </w:r>
-      <w:bookmarkEnd w:id="18"/>
+      <w:bookmarkEnd w:id="19"/>
     </w:p>
     <w:p>
       <w:pPr>
@@ -5972,12 +6008,12 @@
       <w:pPr>
         <w:pStyle w:val="Heading1"/>
       </w:pPr>
-      <w:bookmarkStart w:id="19" w:name="_Toc536719379"/>
+      <w:bookmarkStart w:id="20" w:name="_Toc536719379"/>
       <w:r>
         <w:lastRenderedPageBreak/>
         <w:t>User details – Create/Duplicate mode</w:t>
       </w:r>
-      <w:bookmarkEnd w:id="19"/>
+      <w:bookmarkEnd w:id="20"/>
     </w:p>
     <w:p>
       <w:pPr>
@@ -6108,12 +6144,12 @@
       <w:pPr>
         <w:pStyle w:val="Heading1"/>
       </w:pPr>
-      <w:bookmarkStart w:id="20" w:name="_Toc536719380"/>
+      <w:bookmarkStart w:id="21" w:name="_Toc536719380"/>
       <w:r>
         <w:lastRenderedPageBreak/>
         <w:t>Virtue details – View mode</w:t>
       </w:r>
-      <w:bookmarkEnd w:id="20"/>
+      <w:bookmarkEnd w:id="21"/>
     </w:p>
     <w:p>
       <w:pPr>
@@ -6268,12 +6304,12 @@
       <w:pPr>
         <w:pStyle w:val="Heading1"/>
       </w:pPr>
-      <w:bookmarkStart w:id="21" w:name="_Toc536719381"/>
+      <w:bookmarkStart w:id="22" w:name="_Toc536719381"/>
       <w:r>
         <w:lastRenderedPageBreak/>
         <w:t>Virtue details – Edit mode</w:t>
       </w:r>
-      <w:bookmarkEnd w:id="21"/>
+      <w:bookmarkEnd w:id="22"/>
     </w:p>
     <w:p>
       <w:pPr>
@@ -6421,12 +6457,12 @@
       <w:pPr>
         <w:pStyle w:val="Heading1"/>
       </w:pPr>
-      <w:bookmarkStart w:id="22" w:name="_Toc536719382"/>
+      <w:bookmarkStart w:id="23" w:name="_Toc536719382"/>
       <w:r>
         <w:lastRenderedPageBreak/>
         <w:t>Virtue details – Add Virtual Machine Templates</w:t>
       </w:r>
-      <w:bookmarkEnd w:id="22"/>
+      <w:bookmarkEnd w:id="23"/>
     </w:p>
     <w:p>
       <w:pPr>
@@ -6568,12 +6604,12 @@
       <w:pPr>
         <w:pStyle w:val="Heading1"/>
       </w:pPr>
-      <w:bookmarkStart w:id="23" w:name="_Toc536719383"/>
+      <w:bookmarkStart w:id="24" w:name="_Toc536719383"/>
       <w:r>
         <w:lastRenderedPageBreak/>
         <w:t>Virtue details – Virtue General Settings</w:t>
       </w:r>
-      <w:bookmarkEnd w:id="23"/>
+      <w:bookmarkEnd w:id="24"/>
     </w:p>
     <w:p>
       <w:pPr>
@@ -6771,12 +6807,12 @@
       <w:pPr>
         <w:pStyle w:val="Heading1"/>
       </w:pPr>
-      <w:bookmarkStart w:id="24" w:name="_Toc536719384"/>
+      <w:bookmarkStart w:id="25" w:name="_Toc536719384"/>
       <w:r>
         <w:lastRenderedPageBreak/>
         <w:t>Virtue details – Change Virtue Color</w:t>
       </w:r>
-      <w:bookmarkEnd w:id="24"/>
+      <w:bookmarkEnd w:id="25"/>
     </w:p>
     <w:p>
       <w:pPr>
@@ -6897,12 +6933,12 @@
       <w:pPr>
         <w:pStyle w:val="Heading1"/>
       </w:pPr>
-      <w:bookmarkStart w:id="25" w:name="_Toc536719385"/>
+      <w:bookmarkStart w:id="26" w:name="_Toc536719385"/>
       <w:r>
         <w:lastRenderedPageBreak/>
         <w:t>Virtue details – Add Clipboard Permissions</w:t>
       </w:r>
-      <w:bookmarkEnd w:id="25"/>
+      <w:bookmarkEnd w:id="26"/>
     </w:p>
     <w:p>
       <w:pPr>
@@ -7027,12 +7063,12 @@
       <w:pPr>
         <w:pStyle w:val="Heading1"/>
       </w:pPr>
-      <w:bookmarkStart w:id="26" w:name="_Toc536719386"/>
+      <w:bookmarkStart w:id="27" w:name="_Toc536719386"/>
       <w:r>
         <w:lastRenderedPageBreak/>
         <w:t>Virtue details – Virtue General Settings 2</w:t>
       </w:r>
-      <w:bookmarkEnd w:id="26"/>
+      <w:bookmarkEnd w:id="27"/>
     </w:p>
     <w:p>
       <w:pPr>
@@ -7144,12 +7180,12 @@
       <w:pPr>
         <w:pStyle w:val="Heading1"/>
       </w:pPr>
-      <w:bookmarkStart w:id="27" w:name="_Toc536719387"/>
+      <w:bookmarkStart w:id="28" w:name="_Toc536719387"/>
       <w:r>
         <w:lastRenderedPageBreak/>
         <w:t>Virtue details –  Virtue Network Permissions</w:t>
       </w:r>
-      <w:bookmarkEnd w:id="27"/>
+      <w:bookmarkEnd w:id="28"/>
     </w:p>
     <w:p>
       <w:pPr>
@@ -7269,12 +7305,12 @@
       <w:pPr>
         <w:pStyle w:val="Heading1"/>
       </w:pPr>
-      <w:bookmarkStart w:id="28" w:name="_Toc536719388"/>
+      <w:bookmarkStart w:id="29" w:name="_Toc536719388"/>
       <w:r>
         <w:lastRenderedPageBreak/>
         <w:t>Virtue details – Manage Virtue Resources</w:t>
       </w:r>
-      <w:bookmarkEnd w:id="28"/>
+      <w:bookmarkEnd w:id="29"/>
     </w:p>
     <w:p>
       <w:pPr>
@@ -7452,12 +7488,12 @@
       <w:pPr>
         <w:pStyle w:val="Heading1"/>
       </w:pPr>
-      <w:bookmarkStart w:id="29" w:name="_Toc536719389"/>
+      <w:bookmarkStart w:id="30" w:name="_Toc536719389"/>
       <w:r>
         <w:lastRenderedPageBreak/>
         <w:t>Virtue details – Add File Systems</w:t>
       </w:r>
-      <w:bookmarkEnd w:id="29"/>
+      <w:bookmarkEnd w:id="30"/>
     </w:p>
     <w:p>
       <w:pPr>
@@ -7582,12 +7618,12 @@
       <w:pPr>
         <w:pStyle w:val="Heading1"/>
       </w:pPr>
-      <w:bookmarkStart w:id="30" w:name="_Toc536719390"/>
+      <w:bookmarkStart w:id="31" w:name="_Toc536719390"/>
       <w:r>
         <w:lastRenderedPageBreak/>
         <w:t>Virtue details – Add Printer</w:t>
       </w:r>
-      <w:bookmarkEnd w:id="30"/>
+      <w:bookmarkEnd w:id="31"/>
     </w:p>
     <w:p>
       <w:pPr>
@@ -7712,12 +7748,12 @@
       <w:pPr>
         <w:pStyle w:val="Heading1"/>
       </w:pPr>
-      <w:bookmarkStart w:id="31" w:name="_Toc536719391"/>
+      <w:bookmarkStart w:id="32" w:name="_Toc536719391"/>
       <w:r>
         <w:lastRenderedPageBreak/>
         <w:t>Virtue details – File System and Printer changes applied</w:t>
       </w:r>
-      <w:bookmarkEnd w:id="31"/>
+      <w:bookmarkEnd w:id="32"/>
     </w:p>
     <w:p>
       <w:pPr>
@@ -7829,12 +7865,12 @@
       <w:pPr>
         <w:pStyle w:val="Heading1"/>
       </w:pPr>
-      <w:bookmarkStart w:id="32" w:name="_Toc536719392"/>
+      <w:bookmarkStart w:id="33" w:name="_Toc536719392"/>
       <w:r>
         <w:lastRenderedPageBreak/>
         <w:t>Virtue details – Manage Virtue Sensors</w:t>
       </w:r>
-      <w:bookmarkEnd w:id="32"/>
+      <w:bookmarkEnd w:id="33"/>
     </w:p>
     <w:p>
       <w:pPr>
@@ -7946,12 +7982,12 @@
       <w:pPr>
         <w:pStyle w:val="Heading1"/>
       </w:pPr>
-      <w:bookmarkStart w:id="33" w:name="_Toc536719393"/>
+      <w:bookmarkStart w:id="34" w:name="_Toc536719393"/>
       <w:r>
         <w:lastRenderedPageBreak/>
         <w:t>Virtue details – Virtue Usage</w:t>
       </w:r>
-      <w:bookmarkEnd w:id="33"/>
+      <w:bookmarkEnd w:id="34"/>
     </w:p>
     <w:p>
       <w:pPr>
@@ -8084,12 +8120,12 @@
       <w:pPr>
         <w:pStyle w:val="Heading1"/>
       </w:pPr>
-      <w:bookmarkStart w:id="34" w:name="_Toc536719394"/>
+      <w:bookmarkStart w:id="35" w:name="_Toc536719394"/>
       <w:r>
         <w:lastRenderedPageBreak/>
         <w:t>Virtual Machine details – View Page</w:t>
       </w:r>
-      <w:bookmarkEnd w:id="34"/>
+      <w:bookmarkEnd w:id="35"/>
     </w:p>
     <w:p>
       <w:pPr>
@@ -8214,12 +8250,12 @@
       <w:pPr>
         <w:pStyle w:val="Heading1"/>
       </w:pPr>
-      <w:bookmarkStart w:id="35" w:name="_Toc536719395"/>
+      <w:bookmarkStart w:id="36" w:name="_Toc536719395"/>
       <w:r>
         <w:lastRenderedPageBreak/>
         <w:t>Virtual Machine details – Edit Page</w:t>
       </w:r>
-      <w:bookmarkEnd w:id="35"/>
+      <w:bookmarkEnd w:id="36"/>
     </w:p>
     <w:p>
       <w:pPr>
@@ -8352,12 +8388,12 @@
       <w:pPr>
         <w:pStyle w:val="Heading1"/>
       </w:pPr>
-      <w:bookmarkStart w:id="36" w:name="_Toc536719396"/>
+      <w:bookmarkStart w:id="37" w:name="_Toc536719396"/>
       <w:r>
         <w:lastRenderedPageBreak/>
         <w:t>Virtual Machine details – Add Applications</w:t>
       </w:r>
-      <w:bookmarkEnd w:id="36"/>
+      <w:bookmarkEnd w:id="37"/>
     </w:p>
     <w:p>
       <w:pPr>
@@ -8498,12 +8534,12 @@
       <w:pPr>
         <w:pStyle w:val="Heading1"/>
       </w:pPr>
-      <w:bookmarkStart w:id="37" w:name="_Toc536719397"/>
+      <w:bookmarkStart w:id="38" w:name="_Toc536719397"/>
       <w:r>
         <w:lastRenderedPageBreak/>
         <w:t>Virtual Machine details – Usage Page</w:t>
       </w:r>
-      <w:bookmarkEnd w:id="37"/>
+      <w:bookmarkEnd w:id="38"/>
     </w:p>
     <w:p>
       <w:pPr>
@@ -8667,6 +8703,7 @@
         <w:docPartUnique/>
       </w:docPartObj>
     </w:sdtPr>
+    <w:sdtEndPr/>
     <w:sdtContent>
       <w:p>
         <w:pPr>
@@ -8791,6 +8828,7 @@
       <w:sdtPr>
         <w:id w:val="258078867"/>
       </w:sdtPr>
+      <w:sdtEndPr/>
       <w:sdtContent>
         <w:r>
           <w:t>[Type here]</w:t>
@@ -8804,6 +8842,7 @@
       <w:sdtPr>
         <w:id w:val="1937649249"/>
       </w:sdtPr>
+      <w:sdtEndPr/>
       <w:sdtContent>
         <w:r>
           <w:t>[Type here]</w:t>
@@ -8817,6 +8856,7 @@
       <w:sdtPr>
         <w:id w:val="747647765"/>
       </w:sdtPr>
+      <w:sdtEndPr/>
       <w:sdtContent>
         <w:r>
           <w:t>[Type here]</w:t>
@@ -11216,6 +11256,12 @@
 </file>
 
 <file path=customXml/item1.xml><?xml version="1.0" encoding="utf-8"?>
+<p:properties xmlns:p="http://schemas.microsoft.com/office/2006/metadata/properties" xmlns:xsi="http://www.w3.org/2001/XMLSchema-instance" xmlns:pc="http://schemas.microsoft.com/office/infopath/2007/PartnerControls">
+  <documentManagement/>
+</p:properties>
+</file>
+
+<file path=customXml/item2.xml><?xml version="1.0" encoding="utf-8"?>
 <ct:contentTypeSchema xmlns:ct="http://schemas.microsoft.com/office/2006/metadata/contentType" xmlns:ma="http://schemas.microsoft.com/office/2006/metadata/properties/metaAttributes" ct:_="" ma:_="" ma:contentTypeName="Document" ma:contentTypeID="0x0101006F8AEA50F8B57A45B0C574035F47E635" ma:contentTypeVersion="2" ma:contentTypeDescription="Create a new document." ma:contentTypeScope="" ma:versionID="ed064c401f4e871cd5c6f70f12a0c08d">
   <xsd:schema xmlns:xsd="http://www.w3.org/2001/XMLSchema" xmlns:xs="http://www.w3.org/2001/XMLSchema" xmlns:p="http://schemas.microsoft.com/office/2006/metadata/properties" xmlns:ns2="6812579b-13ba-49c3-8314-d81ba69a4eb3" targetNamespace="http://schemas.microsoft.com/office/2006/metadata/properties" ma:root="true" ma:fieldsID="cb2b0394baf1b93db9ccd44e79974d1d" ns2:_="">
     <xsd:import namespace="6812579b-13ba-49c3-8314-d81ba69a4eb3"/>
@@ -11347,12 +11393,6 @@
 </ct:contentTypeSchema>
 </file>
 
-<file path=customXml/item2.xml><?xml version="1.0" encoding="utf-8"?>
-<p:properties xmlns:p="http://schemas.microsoft.com/office/2006/metadata/properties" xmlns:xsi="http://www.w3.org/2001/XMLSchema-instance" xmlns:pc="http://schemas.microsoft.com/office/infopath/2007/PartnerControls">
-  <documentManagement/>
-</p:properties>
-</file>
-
 <file path=customXml/item3.xml><?xml version="1.0" encoding="utf-8"?>
 <?mso-contentType ?>
 <FormTemplates xmlns="http://schemas.microsoft.com/sharepoint/v3/contenttype/forms">
@@ -11367,6 +11407,22 @@
 </file>
 
 <file path=customXml/itemProps1.xml><?xml version="1.0" encoding="utf-8"?>
+<ds:datastoreItem xmlns:ds="http://schemas.openxmlformats.org/officeDocument/2006/customXml" ds:itemID="{63671810-3EF7-4C8E-BCBA-248ABE2BAB39}">
+  <ds:schemaRefs>
+    <ds:schemaRef ds:uri="http://www.w3.org/XML/1998/namespace"/>
+    <ds:schemaRef ds:uri="http://purl.org/dc/terms/"/>
+    <ds:schemaRef ds:uri="http://schemas.microsoft.com/office/2006/metadata/properties"/>
+    <ds:schemaRef ds:uri="http://schemas.microsoft.com/office/2006/documentManagement/types"/>
+    <ds:schemaRef ds:uri="4873beb7-5857-4685-be1f-d57550cc96cc"/>
+    <ds:schemaRef ds:uri="http://purl.org/dc/elements/1.1/"/>
+    <ds:schemaRef ds:uri="http://schemas.microsoft.com/office/infopath/2007/PartnerControls"/>
+    <ds:schemaRef ds:uri="http://schemas.openxmlformats.org/package/2006/metadata/core-properties"/>
+    <ds:schemaRef ds:uri="http://purl.org/dc/dcmitype/"/>
+  </ds:schemaRefs>
+</ds:datastoreItem>
+</file>
+
+<file path=customXml/itemProps2.xml><?xml version="1.0" encoding="utf-8"?>
 <ds:datastoreItem xmlns:ds="http://schemas.openxmlformats.org/officeDocument/2006/customXml" ds:itemID="{0B128611-B997-4467-9DE0-272F6C6C5502}">
   <ds:schemaRefs>
     <ds:schemaRef ds:uri="http://schemas.microsoft.com/office/2006/metadata/contentType"/>
@@ -11384,22 +11440,6 @@
 </ds:datastoreItem>
 </file>
 
-<file path=customXml/itemProps2.xml><?xml version="1.0" encoding="utf-8"?>
-<ds:datastoreItem xmlns:ds="http://schemas.openxmlformats.org/officeDocument/2006/customXml" ds:itemID="{63671810-3EF7-4C8E-BCBA-248ABE2BAB39}">
-  <ds:schemaRefs>
-    <ds:schemaRef ds:uri="http://www.w3.org/XML/1998/namespace"/>
-    <ds:schemaRef ds:uri="http://purl.org/dc/terms/"/>
-    <ds:schemaRef ds:uri="http://schemas.microsoft.com/office/2006/metadata/properties"/>
-    <ds:schemaRef ds:uri="http://schemas.microsoft.com/office/2006/documentManagement/types"/>
-    <ds:schemaRef ds:uri="4873beb7-5857-4685-be1f-d57550cc96cc"/>
-    <ds:schemaRef ds:uri="http://purl.org/dc/elements/1.1/"/>
-    <ds:schemaRef ds:uri="http://schemas.microsoft.com/office/infopath/2007/PartnerControls"/>
-    <ds:schemaRef ds:uri="http://schemas.openxmlformats.org/package/2006/metadata/core-properties"/>
-    <ds:schemaRef ds:uri="http://purl.org/dc/dcmitype/"/>
-  </ds:schemaRefs>
-</ds:datastoreItem>
-</file>
-
 <file path=customXml/itemProps3.xml><?xml version="1.0" encoding="utf-8"?>
 <ds:datastoreItem xmlns:ds="http://schemas.openxmlformats.org/officeDocument/2006/customXml" ds:itemID="{C72E316B-CDF6-447C-9220-DB76EC4DF806}">
   <ds:schemaRefs>
@@ -11409,7 +11449,7 @@
 </file>
 
 <file path=customXml/itemProps4.xml><?xml version="1.0" encoding="utf-8"?>
-<ds:datastoreItem xmlns:ds="http://schemas.openxmlformats.org/officeDocument/2006/customXml" ds:itemID="{5843D44F-9458-43DF-A933-6DF852D7DD87}">
+<ds:datastoreItem xmlns:ds="http://schemas.openxmlformats.org/officeDocument/2006/customXml" ds:itemID="{2A4D2723-8E42-4DC8-9C4B-1AAD7D9ABBF2}">
   <ds:schemaRefs>
     <ds:schemaRef ds:uri="http://schemas.openxmlformats.org/officeDocument/2006/bibliography"/>
   </ds:schemaRefs>

</xml_diff>